<commit_message>
DN Recording Checker Update
</commit_message>
<xml_diff>
--- a/DN Recording Checker Instructions.docx
+++ b/DN Recording Checker Instructions.docx
@@ -1,6 +1,6 @@
 
 <file path=word/document.xml><?xml version="1.0" encoding="utf-8"?>
-<w:document xmlns:wpc="http://schemas.microsoft.com/office/word/2010/wordprocessingCanvas" xmlns:cx="http://schemas.microsoft.com/office/drawing/2014/chartex" xmlns:cx1="http://schemas.microsoft.com/office/drawing/2015/9/8/chartex" xmlns:cx2="http://schemas.microsoft.com/office/drawing/2015/10/21/chartex" xmlns:cx3="http://schemas.microsoft.com/office/drawing/2016/5/9/chartex" xmlns:cx4="http://schemas.microsoft.com/office/drawing/2016/5/10/chartex" xmlns:cx5="http://schemas.microsoft.com/office/drawing/2016/5/11/chartex" xmlns:cx6="http://schemas.microsoft.com/office/drawing/2016/5/12/chartex" xmlns:cx7="http://schemas.microsoft.com/office/drawing/2016/5/13/chartex" xmlns:cx8="http://schemas.microsoft.com/office/drawing/2016/5/14/chartex" xmlns:mc="http://schemas.openxmlformats.org/markup-compatibility/2006" xmlns:aink="http://schemas.microsoft.com/office/drawing/2016/ink" xmlns:am3d="http://schemas.microsoft.com/office/drawing/2017/model3d" xmlns:o="urn:schemas-microsoft-com:office:office" xmlns:r="http://schemas.openxmlformats.org/officeDocument/2006/relationships" xmlns:m="http://schemas.openxmlformats.org/officeDocument/2006/math" xmlns:v="urn:schemas-microsoft-com:vml" xmlns:wp14="http://schemas.microsoft.com/office/word/2010/wordprocessingDrawing" xmlns:wp="http://schemas.openxmlformats.org/drawingml/2006/wordprocessingDrawing" xmlns:w10="urn:schemas-microsoft-com:office:word" xmlns:w="http://schemas.openxmlformats.org/wordprocessingml/2006/main" xmlns:w14="http://schemas.microsoft.com/office/word/2010/wordml" xmlns:w15="http://schemas.microsoft.com/office/word/2012/wordml" xmlns:w16cid="http://schemas.microsoft.com/office/word/2016/wordml/cid" xmlns:w16se="http://schemas.microsoft.com/office/word/2015/wordml/symex" xmlns:wpg="http://schemas.microsoft.com/office/word/2010/wordprocessingGroup" xmlns:wpi="http://schemas.microsoft.com/office/word/2010/wordprocessingInk" xmlns:wne="http://schemas.microsoft.com/office/word/2006/wordml" xmlns:wps="http://schemas.microsoft.com/office/word/2010/wordprocessingShape" mc:Ignorable="w14 w15 w16se w16cid wp14">
+<w:document xmlns:wpc="http://schemas.microsoft.com/office/word/2010/wordprocessingCanvas" xmlns:cx="http://schemas.microsoft.com/office/drawing/2014/chartex" xmlns:cx1="http://schemas.microsoft.com/office/drawing/2015/9/8/chartex" xmlns:cx2="http://schemas.microsoft.com/office/drawing/2015/10/21/chartex" xmlns:cx3="http://schemas.microsoft.com/office/drawing/2016/5/9/chartex" xmlns:cx4="http://schemas.microsoft.com/office/drawing/2016/5/10/chartex" xmlns:cx5="http://schemas.microsoft.com/office/drawing/2016/5/11/chartex" xmlns:cx6="http://schemas.microsoft.com/office/drawing/2016/5/12/chartex" xmlns:cx7="http://schemas.microsoft.com/office/drawing/2016/5/13/chartex" xmlns:cx8="http://schemas.microsoft.com/office/drawing/2016/5/14/chartex" xmlns:mc="http://schemas.openxmlformats.org/markup-compatibility/2006" xmlns:aink="http://schemas.microsoft.com/office/drawing/2016/ink" xmlns:am3d="http://schemas.microsoft.com/office/drawing/2017/model3d" xmlns:o="urn:schemas-microsoft-com:office:office" xmlns:r="http://schemas.openxmlformats.org/officeDocument/2006/relationships" xmlns:m="http://schemas.openxmlformats.org/officeDocument/2006/math" xmlns:v="urn:schemas-microsoft-com:vml" xmlns:wp14="http://schemas.microsoft.com/office/word/2010/wordprocessingDrawing" xmlns:wp="http://schemas.openxmlformats.org/drawingml/2006/wordprocessingDrawing" xmlns:w10="urn:schemas-microsoft-com:office:word" xmlns:w="http://schemas.openxmlformats.org/wordprocessingml/2006/main" xmlns:w14="http://schemas.microsoft.com/office/word/2010/wordml" xmlns:w15="http://schemas.microsoft.com/office/word/2012/wordml" xmlns:w16cex="http://schemas.microsoft.com/office/word/2018/wordml/cex" xmlns:w16cid="http://schemas.microsoft.com/office/word/2016/wordml/cid" xmlns:w16="http://schemas.microsoft.com/office/word/2018/wordml" xmlns:w16se="http://schemas.microsoft.com/office/word/2015/wordml/symex" xmlns:wpg="http://schemas.microsoft.com/office/word/2010/wordprocessingGroup" xmlns:wpi="http://schemas.microsoft.com/office/word/2010/wordprocessingInk" xmlns:wne="http://schemas.microsoft.com/office/word/2006/wordml" xmlns:wps="http://schemas.microsoft.com/office/word/2010/wordprocessingShape" mc:Ignorable="w14 w15 w16se w16cid w16 w16cex wp14">
   <w:body>
     <w:p>
       <w:pPr>
@@ -83,10 +83,7 @@
         </w:r>
       </w:hyperlink>
     </w:p>
-    <w:p>
-      <w:bookmarkStart w:id="0" w:name="_GoBack"/>
-      <w:bookmarkEnd w:id="0"/>
-    </w:p>
+    <w:p/>
     <w:p>
       <w:r>
         <w:t xml:space="preserve">The </w:t>
@@ -119,7 +116,13 @@
     </w:p>
     <w:p>
       <w:r>
-        <w:t>(c) 2018 - 2019, Chris Perkins</w:t>
+        <w:t>(c) 2018 - 20</w:t>
+      </w:r>
+      <w:r>
+        <w:t>20</w:t>
+      </w:r>
+      <w:r>
+        <w:t>, Chris Perkins</w:t>
       </w:r>
       <w:r>
         <w:t>:</w:t>
@@ -127,6 +130,23 @@
     </w:p>
     <w:p>
       <w:r>
+        <w:t xml:space="preserve">v1.3 </w:t>
+      </w:r>
+      <w:r>
+        <w:t>–</w:t>
+      </w:r>
+      <w:r>
+        <w:t xml:space="preserve"> </w:t>
+      </w:r>
+      <w:r>
+        <w:t>added checking application user device association, improved handling of multiple recording profiles</w:t>
+      </w:r>
+      <w:r>
+        <w:t>.</w:t>
+      </w:r>
+    </w:p>
+    <w:p>
+      <w:r>
         <w:t>v1.2 – code tidying.</w:t>
       </w:r>
     </w:p>
@@ -182,7 +202,19 @@
         <w:t xml:space="preserve"> the </w:t>
       </w:r>
       <w:r>
-        <w:t>built-in bridge isn’t default or privacy isn’t default, automatic call recording isn't enabled, the recording profile doesn't match &amp; recording media source isn't phone preferred. It can optionally output the results to another CSV file.</w:t>
+        <w:t>built-in bridge isn’t default or privacy isn’t default, automatic call recording isn't enabled, the recording profile doesn't match</w:t>
+      </w:r>
+      <w:r>
+        <w:t>,</w:t>
+      </w:r>
+      <w:r>
+        <w:t xml:space="preserve"> recording media source isn't phone preferred</w:t>
+      </w:r>
+      <w:r>
+        <w:t>, or isn't associated to specified application user</w:t>
+      </w:r>
+      <w:r>
+        <w:t>. It can optionally output the results to another CSV file.</w:t>
       </w:r>
     </w:p>
     <w:p>
@@ -195,6 +227,7 @@
         <w:rPr>
           <w:noProof/>
         </w:rPr>
+        <w:lastRenderedPageBreak/>
         <w:drawing>
           <wp:inline distT="0" distB="0" distL="0" distR="0" wp14:anchorId="65257718" wp14:editId="6956AE28">
             <wp:extent cx="914400" cy="838200"/>
@@ -234,7 +267,6 @@
     </w:p>
     <w:p>
       <w:r>
-        <w:lastRenderedPageBreak/>
         <w:t>It connect</w:t>
       </w:r>
       <w:r>
@@ -781,170 +813,160 @@
           <w:sz w:val="20"/>
           <w:szCs w:val="20"/>
         </w:rPr>
-        <w:t>"subquery": "(</w:t>
-      </w:r>
-      <w:proofErr w:type="spellStart"/>
-      <w:proofErr w:type="gramStart"/>
-      <w:r>
-        <w:rPr>
-          <w:rFonts w:ascii="Courier New" w:hAnsi="Courier New" w:cs="Courier New"/>
-          <w:sz w:val="20"/>
-          <w:szCs w:val="20"/>
-        </w:rPr>
-        <w:t>dnmap.fkrecordingprofile</w:t>
-      </w:r>
-      <w:proofErr w:type="spellEnd"/>
-      <w:proofErr w:type="gramEnd"/>
-      <w:r>
-        <w:rPr>
-          <w:rFonts w:ascii="Courier New" w:hAnsi="Courier New" w:cs="Courier New"/>
-          <w:sz w:val="20"/>
-          <w:szCs w:val="20"/>
-        </w:rPr>
-        <w:t xml:space="preserve">!=(SELECT </w:t>
-      </w:r>
-      <w:proofErr w:type="spellStart"/>
-      <w:r>
-        <w:rPr>
-          <w:rFonts w:ascii="Courier New" w:hAnsi="Courier New" w:cs="Courier New"/>
-          <w:sz w:val="20"/>
-          <w:szCs w:val="20"/>
-        </w:rPr>
-        <w:t>rp.pkid</w:t>
-      </w:r>
-      <w:proofErr w:type="spellEnd"/>
-      <w:r>
-        <w:rPr>
-          <w:rFonts w:ascii="Courier New" w:hAnsi="Courier New" w:cs="Courier New"/>
-          <w:sz w:val="20"/>
-          <w:szCs w:val="20"/>
-        </w:rPr>
-        <w:t xml:space="preserve"> FROM </w:t>
-      </w:r>
-      <w:proofErr w:type="spellStart"/>
-      <w:r>
-        <w:rPr>
-          <w:rFonts w:ascii="Courier New" w:hAnsi="Courier New" w:cs="Courier New"/>
-          <w:sz w:val="20"/>
-          <w:szCs w:val="20"/>
-        </w:rPr>
-        <w:t>recordingprofile</w:t>
-      </w:r>
-      <w:proofErr w:type="spellEnd"/>
-      <w:r>
-        <w:rPr>
-          <w:rFonts w:ascii="Courier New" w:hAnsi="Courier New" w:cs="Courier New"/>
-          <w:sz w:val="20"/>
-          <w:szCs w:val="20"/>
-        </w:rPr>
-        <w:t xml:space="preserve"> </w:t>
-      </w:r>
-      <w:proofErr w:type="spellStart"/>
-      <w:r>
-        <w:rPr>
-          <w:rFonts w:ascii="Courier New" w:hAnsi="Courier New" w:cs="Courier New"/>
-          <w:sz w:val="20"/>
-          <w:szCs w:val="20"/>
-        </w:rPr>
-        <w:t>rp</w:t>
-      </w:r>
-      <w:proofErr w:type="spellEnd"/>
-      <w:r>
-        <w:rPr>
-          <w:rFonts w:ascii="Courier New" w:hAnsi="Courier New" w:cs="Courier New"/>
-          <w:sz w:val="20"/>
-          <w:szCs w:val="20"/>
-        </w:rPr>
-        <w:t xml:space="preserve"> WHERE rp.name LIKE 'NICE_NTR_ABITL_RP') AND </w:t>
-      </w:r>
-      <w:proofErr w:type="spellStart"/>
-      <w:r>
-        <w:rPr>
-          <w:rFonts w:ascii="Courier New" w:hAnsi="Courier New" w:cs="Courier New"/>
-          <w:sz w:val="20"/>
-          <w:szCs w:val="20"/>
-        </w:rPr>
-        <w:t>dnmap.fkrecordingprofile</w:t>
-      </w:r>
-      <w:proofErr w:type="spellEnd"/>
-      <w:r>
-        <w:rPr>
-          <w:rFonts w:ascii="Courier New" w:hAnsi="Courier New" w:cs="Courier New"/>
-          <w:sz w:val="20"/>
-          <w:szCs w:val="20"/>
-        </w:rPr>
-        <w:t xml:space="preserve">!=(SELECT </w:t>
-      </w:r>
-      <w:proofErr w:type="spellStart"/>
-      <w:r>
-        <w:rPr>
-          <w:rFonts w:ascii="Courier New" w:hAnsi="Courier New" w:cs="Courier New"/>
-          <w:sz w:val="20"/>
-          <w:szCs w:val="20"/>
-        </w:rPr>
-        <w:t>rp.pkid</w:t>
-      </w:r>
-      <w:proofErr w:type="spellEnd"/>
-      <w:r>
-        <w:rPr>
-          <w:rFonts w:ascii="Courier New" w:hAnsi="Courier New" w:cs="Courier New"/>
-          <w:sz w:val="20"/>
-          <w:szCs w:val="20"/>
-        </w:rPr>
-        <w:t xml:space="preserve"> FROM </w:t>
-      </w:r>
-      <w:proofErr w:type="spellStart"/>
-      <w:r>
-        <w:rPr>
-          <w:rFonts w:ascii="Courier New" w:hAnsi="Courier New" w:cs="Courier New"/>
-          <w:sz w:val="20"/>
-          <w:szCs w:val="20"/>
-        </w:rPr>
-        <w:t>recordingprofile</w:t>
-      </w:r>
-      <w:proofErr w:type="spellEnd"/>
-      <w:r>
-        <w:rPr>
-          <w:rFonts w:ascii="Courier New" w:hAnsi="Courier New" w:cs="Courier New"/>
-          <w:sz w:val="20"/>
-          <w:szCs w:val="20"/>
-        </w:rPr>
-        <w:t xml:space="preserve"> </w:t>
-      </w:r>
-      <w:proofErr w:type="spellStart"/>
-      <w:r>
-        <w:rPr>
-          <w:rFonts w:ascii="Courier New" w:hAnsi="Courier New" w:cs="Courier New"/>
-          <w:sz w:val="20"/>
-          <w:szCs w:val="20"/>
-        </w:rPr>
-        <w:t>rp</w:t>
-      </w:r>
-      <w:proofErr w:type="spellEnd"/>
-      <w:r>
-        <w:rPr>
-          <w:rFonts w:ascii="Courier New" w:hAnsi="Courier New" w:cs="Courier New"/>
-          <w:sz w:val="20"/>
-          <w:szCs w:val="20"/>
-        </w:rPr>
-        <w:t xml:space="preserve"> W</w:t>
-      </w:r>
-      <w:r>
-        <w:rPr>
-          <w:rFonts w:ascii="Courier New" w:hAnsi="Courier New" w:cs="Courier New"/>
-          <w:sz w:val="20"/>
-          <w:szCs w:val="20"/>
-        </w:rPr>
-        <w:t>HERE rp.name LIKE 'NICE_NTR</w:t>
-      </w:r>
-      <w:r>
-        <w:rPr>
-          <w:rFonts w:ascii="Courier New" w:hAnsi="Courier New" w:cs="Courier New"/>
-          <w:sz w:val="20"/>
-          <w:szCs w:val="20"/>
-        </w:rPr>
-        <w:t>_RP'))"</w:t>
-      </w:r>
+        <w:t>"</w:t>
+      </w:r>
+      <w:proofErr w:type="spellStart"/>
+      <w:r>
+        <w:rPr>
+          <w:rFonts w:ascii="Courier New" w:hAnsi="Courier New" w:cs="Courier New"/>
+          <w:sz w:val="20"/>
+          <w:szCs w:val="20"/>
+        </w:rPr>
+        <w:t>recording_profiles</w:t>
+      </w:r>
+      <w:proofErr w:type="spellEnd"/>
+      <w:r>
+        <w:rPr>
+          <w:rFonts w:ascii="Courier New" w:hAnsi="Courier New" w:cs="Courier New"/>
+          <w:sz w:val="20"/>
+          <w:szCs w:val="20"/>
+        </w:rPr>
+        <w:t xml:space="preserve">": </w:t>
+      </w:r>
+      <w:r>
+        <w:rPr>
+          <w:rFonts w:ascii="Courier New" w:hAnsi="Courier New" w:cs="Courier New"/>
+          <w:sz w:val="20"/>
+          <w:szCs w:val="20"/>
+        </w:rPr>
+        <w:t>[</w:t>
+      </w:r>
+      <w:r>
+        <w:rPr>
+          <w:rFonts w:ascii="Courier New" w:hAnsi="Courier New" w:cs="Courier New"/>
+          <w:sz w:val="20"/>
+          <w:szCs w:val="20"/>
+        </w:rPr>
+        <w:t>"</w:t>
+      </w:r>
+      <w:r>
+        <w:rPr>
+          <w:rFonts w:ascii="Courier New" w:hAnsi="Courier New" w:cs="Courier New"/>
+          <w:sz w:val="20"/>
+          <w:szCs w:val="20"/>
+        </w:rPr>
+        <w:t>NICE_NTR_RP</w:t>
+      </w:r>
+      <w:r>
+        <w:rPr>
+          <w:rFonts w:ascii="Courier New" w:hAnsi="Courier New" w:cs="Courier New"/>
+          <w:sz w:val="20"/>
+          <w:szCs w:val="20"/>
+        </w:rPr>
+        <w:t>"</w:t>
+      </w:r>
+      <w:r>
+        <w:rPr>
+          <w:rFonts w:ascii="Courier New" w:hAnsi="Courier New" w:cs="Courier New"/>
+          <w:sz w:val="20"/>
+          <w:szCs w:val="20"/>
+        </w:rPr>
+        <w:t>],</w:t>
+      </w:r>
+    </w:p>
+    <w:p>
+      <w:pPr>
+        <w:ind w:firstLine="720"/>
+        <w:rPr>
+          <w:rFonts w:ascii="Courier New" w:hAnsi="Courier New" w:cs="Courier New"/>
+          <w:sz w:val="20"/>
+          <w:szCs w:val="20"/>
+        </w:rPr>
+      </w:pPr>
+      <w:r>
+        <w:rPr>
+          <w:rFonts w:ascii="Courier New" w:hAnsi="Courier New" w:cs="Courier New"/>
+          <w:sz w:val="20"/>
+          <w:szCs w:val="20"/>
+        </w:rPr>
+        <w:t>"</w:t>
+      </w:r>
+      <w:proofErr w:type="spellStart"/>
+      <w:r>
+        <w:rPr>
+          <w:rFonts w:ascii="Courier New" w:hAnsi="Courier New" w:cs="Courier New"/>
+          <w:sz w:val="20"/>
+          <w:szCs w:val="20"/>
+        </w:rPr>
+        <w:t>application_user</w:t>
+      </w:r>
+      <w:proofErr w:type="spellEnd"/>
+      <w:r>
+        <w:rPr>
+          <w:rFonts w:ascii="Courier New" w:hAnsi="Courier New" w:cs="Courier New"/>
+          <w:sz w:val="20"/>
+          <w:szCs w:val="20"/>
+        </w:rPr>
+        <w:t>"</w:t>
+      </w:r>
+      <w:r>
+        <w:rPr>
+          <w:rFonts w:ascii="Courier New" w:hAnsi="Courier New" w:cs="Courier New"/>
+          <w:sz w:val="20"/>
+          <w:szCs w:val="20"/>
+        </w:rPr>
+        <w:t xml:space="preserve">: </w:t>
+      </w:r>
+      <w:r>
+        <w:rPr>
+          <w:rFonts w:ascii="Courier New" w:hAnsi="Courier New" w:cs="Courier New"/>
+          <w:sz w:val="20"/>
+          <w:szCs w:val="20"/>
+        </w:rPr>
+        <w:t>"</w:t>
+      </w:r>
+      <w:r>
+        <w:rPr>
+          <w:rFonts w:ascii="Courier New" w:hAnsi="Courier New" w:cs="Courier New"/>
+          <w:sz w:val="20"/>
+          <w:szCs w:val="20"/>
+        </w:rPr>
+        <w:t>NICE_NTR_US</w:t>
+      </w:r>
+      <w:r>
+        <w:rPr>
+          <w:rFonts w:ascii="Courier New" w:hAnsi="Courier New" w:cs="Courier New"/>
+          <w:sz w:val="20"/>
+          <w:szCs w:val="20"/>
+        </w:rPr>
+        <w:t>E</w:t>
+      </w:r>
+      <w:r>
+        <w:rPr>
+          <w:rFonts w:ascii="Courier New" w:hAnsi="Courier New" w:cs="Courier New"/>
+          <w:sz w:val="20"/>
+          <w:szCs w:val="20"/>
+        </w:rPr>
+        <w:t>R</w:t>
+      </w:r>
+      <w:r>
+        <w:rPr>
+          <w:rFonts w:ascii="Courier New" w:hAnsi="Courier New" w:cs="Courier New"/>
+          <w:sz w:val="20"/>
+          <w:szCs w:val="20"/>
+        </w:rPr>
+        <w:t>"</w:t>
+      </w:r>
+    </w:p>
+    <w:p>
+      <w:pPr>
+        <w:ind w:firstLine="720"/>
+        <w:rPr>
+          <w:rFonts w:ascii="Courier New" w:hAnsi="Courier New" w:cs="Courier New"/>
+          <w:sz w:val="20"/>
+          <w:szCs w:val="20"/>
+        </w:rPr>
+      </w:pPr>
     </w:p>
     <w:p>
       <w:pPr>
@@ -1055,7 +1077,38 @@
         </w:numPr>
       </w:pPr>
       <w:r>
-        <w:t>“subquery” is an SQL query that specifies the name of the recording profile, simply paste it into the quotes after LIKE.</w:t>
+        <w:t>“</w:t>
+      </w:r>
+      <w:proofErr w:type="spellStart"/>
+      <w:r>
+        <w:t>recording_profiles</w:t>
+      </w:r>
+      <w:proofErr w:type="spellEnd"/>
+      <w:r>
+        <w:t>”</w:t>
+      </w:r>
+      <w:r>
+        <w:t xml:space="preserve"> is a list of the names of recording profiles.</w:t>
+      </w:r>
+    </w:p>
+    <w:p>
+      <w:pPr>
+        <w:pStyle w:val="ListParagraph"/>
+        <w:numPr>
+          <w:ilvl w:val="0"/>
+          <w:numId w:val="3"/>
+        </w:numPr>
+      </w:pPr>
+      <w:r>
+        <w:t>“</w:t>
+      </w:r>
+      <w:proofErr w:type="spellStart"/>
+      <w:r>
+        <w:t>application_user</w:t>
+      </w:r>
+      <w:proofErr w:type="spellEnd"/>
+      <w:r>
+        <w:t>” is the name of the application user recorded phones should be associated to, so that call information can be retrieved via JTAPI.</w:t>
       </w:r>
     </w:p>
     <w:p>
@@ -1063,60 +1116,681 @@
         <w:t>It is possible to simultaneously check against multiple recording</w:t>
       </w:r>
       <w:r>
-        <w:t xml:space="preserve"> profiles by </w:t>
-      </w:r>
-      <w:r>
-        <w:t>joining 2 queries via AND:</w:t>
-      </w:r>
-    </w:p>
-    <w:p>
-      <w:pPr>
-        <w:rPr>
-          <w:rFonts w:ascii="Courier New" w:hAnsi="Courier New" w:cs="Courier New"/>
-        </w:rPr>
-      </w:pPr>
-      <w:r>
-        <w:rPr>
-          <w:rFonts w:ascii="Courier New" w:hAnsi="Courier New" w:cs="Courier New"/>
-        </w:rPr>
-        <w:t>"subquery": "(</w:t>
-      </w:r>
-      <w:proofErr w:type="spellStart"/>
+        <w:t xml:space="preserve"> profiles </w:t>
+      </w:r>
+      <w:r>
+        <w:t>by adding more names to the list</w:t>
+      </w:r>
+      <w:r>
+        <w:t>:</w:t>
+      </w:r>
+    </w:p>
+    <w:p>
+      <w:pPr>
+        <w:rPr>
+          <w:rFonts w:ascii="Courier New" w:hAnsi="Courier New" w:cs="Courier New"/>
+        </w:rPr>
+      </w:pPr>
+      <w:r>
+        <w:rPr>
+          <w:rFonts w:ascii="Courier New" w:hAnsi="Courier New" w:cs="Courier New"/>
+        </w:rPr>
+        <w:t>"</w:t>
+      </w:r>
+      <w:proofErr w:type="spellStart"/>
+      <w:r>
+        <w:rPr>
+          <w:rFonts w:ascii="Courier New" w:hAnsi="Courier New" w:cs="Courier New"/>
+        </w:rPr>
+        <w:t>recording_profiles</w:t>
+      </w:r>
+      <w:proofErr w:type="spellEnd"/>
+      <w:r>
+        <w:rPr>
+          <w:rFonts w:ascii="Courier New" w:hAnsi="Courier New" w:cs="Courier New"/>
+        </w:rPr>
+        <w:t xml:space="preserve">": </w:t>
+      </w:r>
+      <w:r>
+        <w:rPr>
+          <w:rFonts w:ascii="Courier New" w:hAnsi="Courier New" w:cs="Courier New"/>
+        </w:rPr>
+        <w:t>[</w:t>
+      </w:r>
+      <w:r>
+        <w:rPr>
+          <w:rFonts w:ascii="Courier New" w:hAnsi="Courier New" w:cs="Courier New"/>
+          <w:sz w:val="20"/>
+          <w:szCs w:val="20"/>
+        </w:rPr>
+        <w:t>"</w:t>
+      </w:r>
+      <w:r>
+        <w:rPr>
+          <w:rFonts w:ascii="Courier New" w:hAnsi="Courier New" w:cs="Courier New"/>
+        </w:rPr>
+        <w:t>NICE_NTR_RP</w:t>
+      </w:r>
+      <w:r>
+        <w:rPr>
+          <w:rFonts w:ascii="Courier New" w:hAnsi="Courier New" w:cs="Courier New"/>
+          <w:sz w:val="20"/>
+          <w:szCs w:val="20"/>
+        </w:rPr>
+        <w:t>"</w:t>
+      </w:r>
+      <w:r>
+        <w:rPr>
+          <w:rFonts w:ascii="Courier New" w:hAnsi="Courier New" w:cs="Courier New"/>
+        </w:rPr>
+        <w:t xml:space="preserve">, </w:t>
+      </w:r>
+      <w:r>
+        <w:rPr>
+          <w:rFonts w:ascii="Courier New" w:hAnsi="Courier New" w:cs="Courier New"/>
+          <w:sz w:val="20"/>
+          <w:szCs w:val="20"/>
+        </w:rPr>
+        <w:t>"</w:t>
+      </w:r>
+      <w:r>
+        <w:rPr>
+          <w:rFonts w:ascii="Courier New" w:hAnsi="Courier New" w:cs="Courier New"/>
+        </w:rPr>
+        <w:t>RED_BOX</w:t>
+      </w:r>
+      <w:r>
+        <w:rPr>
+          <w:rFonts w:ascii="Courier New" w:hAnsi="Courier New" w:cs="Courier New"/>
+        </w:rPr>
+        <w:t>_RP</w:t>
+      </w:r>
+      <w:r>
+        <w:rPr>
+          <w:rFonts w:ascii="Courier New" w:hAnsi="Courier New" w:cs="Courier New"/>
+          <w:sz w:val="20"/>
+          <w:szCs w:val="20"/>
+        </w:rPr>
+        <w:t>"</w:t>
+      </w:r>
+      <w:r>
+        <w:rPr>
+          <w:rFonts w:ascii="Courier New" w:hAnsi="Courier New" w:cs="Courier New"/>
+        </w:rPr>
+        <w:t>]</w:t>
+      </w:r>
+    </w:p>
+    <w:p/>
+    <w:p>
+      <w:r>
+        <w:t xml:space="preserve">If </w:t>
+      </w:r>
       <w:proofErr w:type="gramStart"/>
       <w:r>
-        <w:rPr>
-          <w:rFonts w:ascii="Courier New" w:hAnsi="Courier New" w:cs="Courier New"/>
-        </w:rPr>
-        <w:t>dnmap.fkrecordingprofile</w:t>
-      </w:r>
-      <w:proofErr w:type="spellEnd"/>
+        <w:t>you've</w:t>
+      </w:r>
       <w:proofErr w:type="gramEnd"/>
       <w:r>
-        <w:rPr>
-          <w:rFonts w:ascii="Courier New" w:hAnsi="Courier New" w:cs="Courier New"/>
-        </w:rPr>
-        <w:t xml:space="preserve">!=(SELECT </w:t>
-      </w:r>
-      <w:proofErr w:type="spellStart"/>
-      <w:r>
-        <w:rPr>
-          <w:rFonts w:ascii="Courier New" w:hAnsi="Courier New" w:cs="Courier New"/>
-        </w:rPr>
-        <w:t>rp.pkid</w:t>
-      </w:r>
-      <w:proofErr w:type="spellEnd"/>
-      <w:r>
-        <w:rPr>
-          <w:rFonts w:ascii="Courier New" w:hAnsi="Courier New" w:cs="Courier New"/>
-        </w:rPr>
-        <w:t xml:space="preserve"> FROM </w:t>
-      </w:r>
-      <w:proofErr w:type="spellStart"/>
-      <w:r>
-        <w:rPr>
-          <w:rFonts w:ascii="Courier New" w:hAnsi="Courier New" w:cs="Courier New"/>
-        </w:rPr>
-        <w:t>recordingprofile</w:t>
+        <w:t xml:space="preserve"> adjusted the </w:t>
+      </w:r>
+      <w:proofErr w:type="spellStart"/>
+      <w:r>
+        <w:t>CallManager</w:t>
+      </w:r>
+      <w:proofErr w:type="spellEnd"/>
+      <w:r>
+        <w:t xml:space="preserve"> service parameters so that built-in bridge is on by default &amp; privacy is off by default, </w:t>
+      </w:r>
+      <w:r>
+        <w:t>update the if statement checking the results of the SQL query</w:t>
+      </w:r>
+      <w:r>
+        <w:t xml:space="preserve"> as follows:</w:t>
+      </w:r>
+    </w:p>
+    <w:p>
+      <w:pPr>
+        <w:rPr>
+          <w:rFonts w:ascii="Courier New" w:hAnsi="Courier New" w:cs="Courier New"/>
+        </w:rPr>
+      </w:pPr>
+      <w:r>
+        <w:rPr>
+          <w:rFonts w:ascii="Courier New" w:hAnsi="Courier New" w:cs="Courier New"/>
+        </w:rPr>
+        <w:t># Check for missing recording configuration, phones (</w:t>
+      </w:r>
+      <w:proofErr w:type="spellStart"/>
+      <w:r>
+        <w:rPr>
+          <w:rFonts w:ascii="Courier New" w:hAnsi="Courier New" w:cs="Courier New"/>
+        </w:rPr>
+        <w:t>tkclass</w:t>
+      </w:r>
+      <w:proofErr w:type="spellEnd"/>
+      <w:r>
+        <w:rPr>
+          <w:rFonts w:ascii="Courier New" w:hAnsi="Courier New" w:cs="Courier New"/>
+        </w:rPr>
+        <w:t>=1) + device profiles (</w:t>
+      </w:r>
+      <w:proofErr w:type="spellStart"/>
+      <w:r>
+        <w:rPr>
+          <w:rFonts w:ascii="Courier New" w:hAnsi="Courier New" w:cs="Courier New"/>
+        </w:rPr>
+        <w:t>tkclass</w:t>
+      </w:r>
+      <w:proofErr w:type="spellEnd"/>
+      <w:r>
+        <w:rPr>
+          <w:rFonts w:ascii="Courier New" w:hAnsi="Courier New" w:cs="Courier New"/>
+        </w:rPr>
+        <w:t>=254)</w:t>
+      </w:r>
+    </w:p>
+    <w:p>
+      <w:pPr>
+        <w:rPr>
+          <w:rFonts w:ascii="Courier New" w:hAnsi="Courier New" w:cs="Courier New"/>
+        </w:rPr>
+      </w:pPr>
+      <w:r>
+        <w:rPr>
+          <w:rFonts w:ascii="Courier New" w:hAnsi="Courier New" w:cs="Courier New"/>
+        </w:rPr>
+        <w:t xml:space="preserve">if </w:t>
+      </w:r>
+      <w:proofErr w:type="spellStart"/>
+      <w:r>
+        <w:rPr>
+          <w:rFonts w:ascii="Courier New" w:hAnsi="Courier New" w:cs="Courier New"/>
+        </w:rPr>
+        <w:t>d_tkclass</w:t>
+      </w:r>
+      <w:proofErr w:type="spellEnd"/>
+      <w:r>
+        <w:rPr>
+          <w:rFonts w:ascii="Courier New" w:hAnsi="Courier New" w:cs="Courier New"/>
+        </w:rPr>
+        <w:t xml:space="preserve"> == "1":</w:t>
+      </w:r>
+    </w:p>
+    <w:p>
+      <w:pPr>
+        <w:rPr>
+          <w:rFonts w:ascii="Courier New" w:hAnsi="Courier New" w:cs="Courier New"/>
+        </w:rPr>
+      </w:pPr>
+      <w:r>
+        <w:rPr>
+          <w:rFonts w:ascii="Courier New" w:hAnsi="Courier New" w:cs="Courier New"/>
+        </w:rPr>
+        <w:t xml:space="preserve">    if (</w:t>
+      </w:r>
+      <w:proofErr w:type="spellStart"/>
+      <w:r>
+        <w:rPr>
+          <w:rFonts w:ascii="Courier New" w:hAnsi="Courier New" w:cs="Courier New"/>
+        </w:rPr>
+        <w:t>d_tkstatus_builtinbridge</w:t>
+      </w:r>
+      <w:proofErr w:type="spellEnd"/>
+      <w:r>
+        <w:rPr>
+          <w:rFonts w:ascii="Courier New" w:hAnsi="Courier New" w:cs="Courier New"/>
+        </w:rPr>
+        <w:t xml:space="preserve"> == "0" or </w:t>
+      </w:r>
+      <w:proofErr w:type="spellStart"/>
+      <w:r>
+        <w:rPr>
+          <w:rFonts w:ascii="Courier New" w:hAnsi="Courier New" w:cs="Courier New"/>
+        </w:rPr>
+        <w:t>dpd_tkstatus_callinfoprivate</w:t>
+      </w:r>
+      <w:proofErr w:type="spellEnd"/>
+      <w:r>
+        <w:rPr>
+          <w:rFonts w:ascii="Courier New" w:hAnsi="Courier New" w:cs="Courier New"/>
+        </w:rPr>
+        <w:t xml:space="preserve"> == "1"</w:t>
+      </w:r>
+    </w:p>
+    <w:p>
+      <w:pPr>
+        <w:rPr>
+          <w:rFonts w:ascii="Courier New" w:hAnsi="Courier New" w:cs="Courier New"/>
+        </w:rPr>
+      </w:pPr>
+      <w:r>
+        <w:rPr>
+          <w:rFonts w:ascii="Courier New" w:hAnsi="Courier New" w:cs="Courier New"/>
+        </w:rPr>
+        <w:t xml:space="preserve">        or </w:t>
+      </w:r>
+      <w:proofErr w:type="spellStart"/>
+      <w:r>
+        <w:rPr>
+          <w:rFonts w:ascii="Courier New" w:hAnsi="Courier New" w:cs="Courier New"/>
+        </w:rPr>
+        <w:t>dnmap_fkrecordingprofile</w:t>
+      </w:r>
+      <w:proofErr w:type="spellEnd"/>
+      <w:r>
+        <w:rPr>
+          <w:rFonts w:ascii="Courier New" w:hAnsi="Courier New" w:cs="Courier New"/>
+        </w:rPr>
+        <w:t xml:space="preserve"> not in </w:t>
+      </w:r>
+      <w:proofErr w:type="spellStart"/>
+      <w:r>
+        <w:rPr>
+          <w:rFonts w:ascii="Courier New" w:hAnsi="Courier New" w:cs="Courier New"/>
+        </w:rPr>
+        <w:t>rp_pkids</w:t>
+      </w:r>
+      <w:proofErr w:type="spellEnd"/>
+      <w:r>
+        <w:rPr>
+          <w:rFonts w:ascii="Courier New" w:hAnsi="Courier New" w:cs="Courier New"/>
+        </w:rPr>
+        <w:t xml:space="preserve"> or </w:t>
+      </w:r>
+      <w:proofErr w:type="spellStart"/>
+      <w:r>
+        <w:rPr>
+          <w:rFonts w:ascii="Courier New" w:hAnsi="Courier New" w:cs="Courier New"/>
+        </w:rPr>
+        <w:t>dnmap_fkrecordingprofile</w:t>
+      </w:r>
+      <w:proofErr w:type="spellEnd"/>
+      <w:r>
+        <w:rPr>
+          <w:rFonts w:ascii="Courier New" w:hAnsi="Courier New" w:cs="Courier New"/>
+        </w:rPr>
+        <w:t xml:space="preserve"> == ""</w:t>
+      </w:r>
+    </w:p>
+    <w:p>
+      <w:pPr>
+        <w:rPr>
+          <w:rFonts w:ascii="Courier New" w:hAnsi="Courier New" w:cs="Courier New"/>
+        </w:rPr>
+      </w:pPr>
+      <w:r>
+        <w:rPr>
+          <w:rFonts w:ascii="Courier New" w:hAnsi="Courier New" w:cs="Courier New"/>
+        </w:rPr>
+        <w:t xml:space="preserve">        or </w:t>
+      </w:r>
+      <w:proofErr w:type="spellStart"/>
+      <w:r>
+        <w:rPr>
+          <w:rFonts w:ascii="Courier New" w:hAnsi="Courier New" w:cs="Courier New"/>
+        </w:rPr>
+        <w:t>dnmap_</w:t>
+      </w:r>
+      <w:proofErr w:type="gramStart"/>
+      <w:r>
+        <w:rPr>
+          <w:rFonts w:ascii="Courier New" w:hAnsi="Courier New" w:cs="Courier New"/>
+        </w:rPr>
+        <w:t>tkpreferredmediasource</w:t>
+      </w:r>
+      <w:proofErr w:type="spellEnd"/>
+      <w:r>
+        <w:rPr>
+          <w:rFonts w:ascii="Courier New" w:hAnsi="Courier New" w:cs="Courier New"/>
+        </w:rPr>
+        <w:t xml:space="preserve"> !</w:t>
+      </w:r>
+      <w:proofErr w:type="gramEnd"/>
+      <w:r>
+        <w:rPr>
+          <w:rFonts w:ascii="Courier New" w:hAnsi="Courier New" w:cs="Courier New"/>
+        </w:rPr>
+        <w:t xml:space="preserve">= "2" or </w:t>
+      </w:r>
+      <w:proofErr w:type="spellStart"/>
+      <w:r>
+        <w:rPr>
+          <w:rFonts w:ascii="Courier New" w:hAnsi="Courier New" w:cs="Courier New"/>
+        </w:rPr>
+        <w:t>rd_tkrecordingflag</w:t>
+      </w:r>
+      <w:proofErr w:type="spellEnd"/>
+      <w:r>
+        <w:rPr>
+          <w:rFonts w:ascii="Courier New" w:hAnsi="Courier New" w:cs="Courier New"/>
+        </w:rPr>
+        <w:t xml:space="preserve"> != "1" or not </w:t>
+      </w:r>
+      <w:proofErr w:type="spellStart"/>
+      <w:r>
+        <w:rPr>
+          <w:rFonts w:ascii="Courier New" w:hAnsi="Courier New" w:cs="Courier New"/>
+        </w:rPr>
+        <w:t>user_associated</w:t>
+      </w:r>
+      <w:proofErr w:type="spellEnd"/>
+      <w:r>
+        <w:rPr>
+          <w:rFonts w:ascii="Courier New" w:hAnsi="Courier New" w:cs="Courier New"/>
+        </w:rPr>
+        <w:t>):</w:t>
+      </w:r>
+    </w:p>
+    <w:p>
+      <w:pPr>
+        <w:rPr>
+          <w:rFonts w:ascii="Courier New" w:hAnsi="Courier New" w:cs="Courier New"/>
+        </w:rPr>
+      </w:pPr>
+      <w:r>
+        <w:rPr>
+          <w:rFonts w:ascii="Courier New" w:hAnsi="Courier New" w:cs="Courier New"/>
+        </w:rPr>
+        <w:t xml:space="preserve">        row["nice"] = </w:t>
+      </w:r>
+      <w:proofErr w:type="spellStart"/>
+      <w:r>
+        <w:rPr>
+          <w:rFonts w:ascii="Courier New" w:hAnsi="Courier New" w:cs="Courier New"/>
+        </w:rPr>
+        <w:t>dn</w:t>
+      </w:r>
+      <w:proofErr w:type="spellEnd"/>
+      <w:r>
+        <w:rPr>
+          <w:rFonts w:ascii="Courier New" w:hAnsi="Courier New" w:cs="Courier New"/>
+        </w:rPr>
+        <w:t>["nice"]</w:t>
+      </w:r>
+    </w:p>
+    <w:p>
+      <w:pPr>
+        <w:rPr>
+          <w:rFonts w:ascii="Courier New" w:hAnsi="Courier New" w:cs="Courier New"/>
+        </w:rPr>
+      </w:pPr>
+      <w:r>
+        <w:rPr>
+          <w:rFonts w:ascii="Courier New" w:hAnsi="Courier New" w:cs="Courier New"/>
+        </w:rPr>
+        <w:t xml:space="preserve">        </w:t>
+      </w:r>
+      <w:proofErr w:type="spellStart"/>
+      <w:r>
+        <w:rPr>
+          <w:rFonts w:ascii="Courier New" w:hAnsi="Courier New" w:cs="Courier New"/>
+        </w:rPr>
+        <w:t>self.list_box.insert</w:t>
+      </w:r>
+      <w:proofErr w:type="spellEnd"/>
+      <w:r>
+        <w:rPr>
+          <w:rFonts w:ascii="Courier New" w:hAnsi="Courier New" w:cs="Courier New"/>
+        </w:rPr>
+        <w:t>(</w:t>
+      </w:r>
+      <w:proofErr w:type="spellStart"/>
+      <w:r>
+        <w:rPr>
+          <w:rFonts w:ascii="Courier New" w:hAnsi="Courier New" w:cs="Courier New"/>
+        </w:rPr>
+        <w:t>tk.END</w:t>
+      </w:r>
+      <w:proofErr w:type="spellEnd"/>
+      <w:r>
+        <w:rPr>
+          <w:rFonts w:ascii="Courier New" w:hAnsi="Courier New" w:cs="Courier New"/>
+        </w:rPr>
+        <w:t>, f'{</w:t>
+      </w:r>
+      <w:proofErr w:type="spellStart"/>
+      <w:r>
+        <w:rPr>
+          <w:rFonts w:ascii="Courier New" w:hAnsi="Courier New" w:cs="Courier New"/>
+        </w:rPr>
+        <w:t>d_name</w:t>
+      </w:r>
+      <w:proofErr w:type="spellEnd"/>
+      <w:r>
+        <w:rPr>
+          <w:rFonts w:ascii="Courier New" w:hAnsi="Courier New" w:cs="Courier New"/>
+        </w:rPr>
+        <w:t>} "{</w:t>
+      </w:r>
+      <w:proofErr w:type="spellStart"/>
+      <w:r>
+        <w:rPr>
+          <w:rFonts w:ascii="Courier New" w:hAnsi="Courier New" w:cs="Courier New"/>
+        </w:rPr>
+        <w:t>d_description</w:t>
+      </w:r>
+      <w:proofErr w:type="spellEnd"/>
+      <w:r>
+        <w:rPr>
+          <w:rFonts w:ascii="Courier New" w:hAnsi="Courier New" w:cs="Courier New"/>
+        </w:rPr>
+        <w:t>}", {</w:t>
+      </w:r>
+      <w:proofErr w:type="spellStart"/>
+      <w:r>
+        <w:rPr>
+          <w:rFonts w:ascii="Courier New" w:hAnsi="Courier New" w:cs="Courier New"/>
+        </w:rPr>
+        <w:t>n_dnorpattern</w:t>
+      </w:r>
+      <w:proofErr w:type="spellEnd"/>
+      <w:r>
+        <w:rPr>
+          <w:rFonts w:ascii="Courier New" w:hAnsi="Courier New" w:cs="Courier New"/>
+        </w:rPr>
+        <w:t>} "{</w:t>
+      </w:r>
+      <w:proofErr w:type="spellStart"/>
+      <w:r>
+        <w:rPr>
+          <w:rFonts w:ascii="Courier New" w:hAnsi="Courier New" w:cs="Courier New"/>
+        </w:rPr>
+        <w:t>n_description</w:t>
+      </w:r>
+      <w:proofErr w:type="spellEnd"/>
+      <w:r>
+        <w:rPr>
+          <w:rFonts w:ascii="Courier New" w:hAnsi="Courier New" w:cs="Courier New"/>
+        </w:rPr>
+        <w:t>}", {</w:t>
+      </w:r>
+      <w:proofErr w:type="spellStart"/>
+      <w:r>
+        <w:rPr>
+          <w:rFonts w:ascii="Courier New" w:hAnsi="Courier New" w:cs="Courier New"/>
+        </w:rPr>
+        <w:t>user_associated</w:t>
+      </w:r>
+      <w:proofErr w:type="spellEnd"/>
+      <w:r>
+        <w:rPr>
+          <w:rFonts w:ascii="Courier New" w:hAnsi="Courier New" w:cs="Courier New"/>
+        </w:rPr>
+        <w:t>}, {</w:t>
+      </w:r>
+      <w:proofErr w:type="spellStart"/>
+      <w:r>
+        <w:rPr>
+          <w:rFonts w:ascii="Courier New" w:hAnsi="Courier New" w:cs="Courier New"/>
+        </w:rPr>
+        <w:t>dn</w:t>
+      </w:r>
+      <w:proofErr w:type="spellEnd"/>
+      <w:r>
+        <w:rPr>
+          <w:rFonts w:ascii="Courier New" w:hAnsi="Courier New" w:cs="Courier New"/>
+        </w:rPr>
+        <w:t>["nice"]}')</w:t>
+      </w:r>
+    </w:p>
+    <w:p>
+      <w:pPr>
+        <w:rPr>
+          <w:rFonts w:ascii="Courier New" w:hAnsi="Courier New" w:cs="Courier New"/>
+        </w:rPr>
+      </w:pPr>
+      <w:r>
+        <w:rPr>
+          <w:rFonts w:ascii="Courier New" w:hAnsi="Courier New" w:cs="Courier New"/>
+        </w:rPr>
+        <w:t xml:space="preserve">        </w:t>
+      </w:r>
+      <w:proofErr w:type="spellStart"/>
+      <w:r>
+        <w:rPr>
+          <w:rFonts w:ascii="Courier New" w:hAnsi="Courier New" w:cs="Courier New"/>
+        </w:rPr>
+        <w:t>result_</w:t>
+      </w:r>
+      <w:proofErr w:type="gramStart"/>
+      <w:r>
+        <w:rPr>
+          <w:rFonts w:ascii="Courier New" w:hAnsi="Courier New" w:cs="Courier New"/>
+        </w:rPr>
+        <w:t>list.append</w:t>
+      </w:r>
+      <w:proofErr w:type="spellEnd"/>
+      <w:proofErr w:type="gramEnd"/>
+      <w:r>
+        <w:rPr>
+          <w:rFonts w:ascii="Courier New" w:hAnsi="Courier New" w:cs="Courier New"/>
+        </w:rPr>
+        <w:t>([</w:t>
+      </w:r>
+      <w:proofErr w:type="spellStart"/>
+      <w:r>
+        <w:rPr>
+          <w:rFonts w:ascii="Courier New" w:hAnsi="Courier New" w:cs="Courier New"/>
+        </w:rPr>
+        <w:t>d_name</w:t>
+      </w:r>
+      <w:proofErr w:type="spellEnd"/>
+      <w:r>
+        <w:rPr>
+          <w:rFonts w:ascii="Courier New" w:hAnsi="Courier New" w:cs="Courier New"/>
+        </w:rPr>
+        <w:t xml:space="preserve">, </w:t>
+      </w:r>
+      <w:proofErr w:type="spellStart"/>
+      <w:r>
+        <w:rPr>
+          <w:rFonts w:ascii="Courier New" w:hAnsi="Courier New" w:cs="Courier New"/>
+        </w:rPr>
+        <w:t>d_description</w:t>
+      </w:r>
+      <w:proofErr w:type="spellEnd"/>
+      <w:r>
+        <w:rPr>
+          <w:rFonts w:ascii="Courier New" w:hAnsi="Courier New" w:cs="Courier New"/>
+        </w:rPr>
+        <w:t xml:space="preserve">, </w:t>
+      </w:r>
+      <w:proofErr w:type="spellStart"/>
+      <w:r>
+        <w:rPr>
+          <w:rFonts w:ascii="Courier New" w:hAnsi="Courier New" w:cs="Courier New"/>
+        </w:rPr>
+        <w:t>n_dnorpattern</w:t>
+      </w:r>
+      <w:proofErr w:type="spellEnd"/>
+      <w:r>
+        <w:rPr>
+          <w:rFonts w:ascii="Courier New" w:hAnsi="Courier New" w:cs="Courier New"/>
+        </w:rPr>
+        <w:t xml:space="preserve">, </w:t>
+      </w:r>
+      <w:proofErr w:type="spellStart"/>
+      <w:r>
+        <w:rPr>
+          <w:rFonts w:ascii="Courier New" w:hAnsi="Courier New" w:cs="Courier New"/>
+        </w:rPr>
+        <w:t>n_description</w:t>
+      </w:r>
+      <w:proofErr w:type="spellEnd"/>
+      <w:r>
+        <w:rPr>
+          <w:rFonts w:ascii="Courier New" w:hAnsi="Courier New" w:cs="Courier New"/>
+        </w:rPr>
+        <w:t xml:space="preserve">, </w:t>
+      </w:r>
+      <w:proofErr w:type="spellStart"/>
+      <w:r>
+        <w:rPr>
+          <w:rFonts w:ascii="Courier New" w:hAnsi="Courier New" w:cs="Courier New"/>
+        </w:rPr>
+        <w:t>user_associated</w:t>
+      </w:r>
+      <w:proofErr w:type="spellEnd"/>
+      <w:r>
+        <w:rPr>
+          <w:rFonts w:ascii="Courier New" w:hAnsi="Courier New" w:cs="Courier New"/>
+        </w:rPr>
+        <w:t xml:space="preserve">, </w:t>
+      </w:r>
+      <w:proofErr w:type="spellStart"/>
+      <w:r>
+        <w:rPr>
+          <w:rFonts w:ascii="Courier New" w:hAnsi="Courier New" w:cs="Courier New"/>
+        </w:rPr>
+        <w:t>dn</w:t>
+      </w:r>
+      <w:proofErr w:type="spellEnd"/>
+      <w:r>
+        <w:rPr>
+          <w:rFonts w:ascii="Courier New" w:hAnsi="Courier New" w:cs="Courier New"/>
+        </w:rPr>
+        <w:t>["nice"]])</w:t>
+      </w:r>
+    </w:p>
+    <w:p>
+      <w:pPr>
+        <w:rPr>
+          <w:rFonts w:ascii="Courier New" w:hAnsi="Courier New" w:cs="Courier New"/>
+        </w:rPr>
+      </w:pPr>
+      <w:r>
+        <w:rPr>
+          <w:rFonts w:ascii="Courier New" w:hAnsi="Courier New" w:cs="Courier New"/>
+        </w:rPr>
+        <w:t xml:space="preserve">        </w:t>
+      </w:r>
+      <w:proofErr w:type="spellStart"/>
+      <w:r>
+        <w:rPr>
+          <w:rFonts w:ascii="Courier New" w:hAnsi="Courier New" w:cs="Courier New"/>
+        </w:rPr>
+        <w:t>cntr</w:t>
+      </w:r>
+      <w:proofErr w:type="spellEnd"/>
+      <w:r>
+        <w:rPr>
+          <w:rFonts w:ascii="Courier New" w:hAnsi="Courier New" w:cs="Courier New"/>
+        </w:rPr>
+        <w:t xml:space="preserve"> += 1</w:t>
+      </w:r>
+    </w:p>
+    <w:p>
+      <w:pPr>
+        <w:rPr>
+          <w:rFonts w:ascii="Courier New" w:hAnsi="Courier New" w:cs="Courier New"/>
+        </w:rPr>
+      </w:pPr>
+      <w:proofErr w:type="spellStart"/>
+      <w:r>
+        <w:rPr>
+          <w:rFonts w:ascii="Courier New" w:hAnsi="Courier New" w:cs="Courier New"/>
+        </w:rPr>
+        <w:t>elif</w:t>
       </w:r>
       <w:proofErr w:type="spellEnd"/>
       <w:r>
@@ -1130,179 +1804,374 @@
         <w:rPr>
           <w:rFonts w:ascii="Courier New" w:hAnsi="Courier New" w:cs="Courier New"/>
         </w:rPr>
-        <w:t>rp</w:t>
-      </w:r>
-      <w:proofErr w:type="spellEnd"/>
-      <w:r>
-        <w:rPr>
-          <w:rFonts w:ascii="Courier New" w:hAnsi="Courier New" w:cs="Courier New"/>
-        </w:rPr>
-        <w:t xml:space="preserve"> WHERE rp.name LIKE 'NICE_NTR_RP') AND </w:t>
-      </w:r>
-      <w:proofErr w:type="spellStart"/>
-      <w:r>
-        <w:rPr>
-          <w:rFonts w:ascii="Courier New" w:hAnsi="Courier New" w:cs="Courier New"/>
-        </w:rPr>
-        <w:t>dnmap.fkrecordingprofile</w:t>
-      </w:r>
-      <w:proofErr w:type="spellEnd"/>
-      <w:r>
-        <w:rPr>
-          <w:rFonts w:ascii="Courier New" w:hAnsi="Courier New" w:cs="Courier New"/>
-        </w:rPr>
-        <w:t xml:space="preserve">!=(SELECT </w:t>
-      </w:r>
-      <w:proofErr w:type="spellStart"/>
-      <w:r>
-        <w:rPr>
-          <w:rFonts w:ascii="Courier New" w:hAnsi="Courier New" w:cs="Courier New"/>
-        </w:rPr>
-        <w:t>rp.pkid</w:t>
-      </w:r>
-      <w:proofErr w:type="spellEnd"/>
-      <w:r>
-        <w:rPr>
-          <w:rFonts w:ascii="Courier New" w:hAnsi="Courier New" w:cs="Courier New"/>
-        </w:rPr>
-        <w:t xml:space="preserve"> FROM </w:t>
-      </w:r>
-      <w:proofErr w:type="spellStart"/>
-      <w:r>
-        <w:rPr>
-          <w:rFonts w:ascii="Courier New" w:hAnsi="Courier New" w:cs="Courier New"/>
-        </w:rPr>
-        <w:t>recordingprofile</w:t>
-      </w:r>
-      <w:proofErr w:type="spellEnd"/>
-      <w:r>
-        <w:rPr>
-          <w:rFonts w:ascii="Courier New" w:hAnsi="Courier New" w:cs="Courier New"/>
-        </w:rPr>
-        <w:t xml:space="preserve"> </w:t>
-      </w:r>
-      <w:proofErr w:type="spellStart"/>
-      <w:r>
-        <w:rPr>
-          <w:rFonts w:ascii="Courier New" w:hAnsi="Courier New" w:cs="Courier New"/>
-        </w:rPr>
-        <w:t>rp</w:t>
-      </w:r>
-      <w:proofErr w:type="spellEnd"/>
-      <w:r>
-        <w:rPr>
-          <w:rFonts w:ascii="Courier New" w:hAnsi="Courier New" w:cs="Courier New"/>
-        </w:rPr>
-        <w:t xml:space="preserve"> </w:t>
-      </w:r>
-      <w:r>
-        <w:rPr>
-          <w:rFonts w:ascii="Courier New" w:hAnsi="Courier New" w:cs="Courier New"/>
-        </w:rPr>
-        <w:t>WHERE rp.name LIKE 'RED_BOX</w:t>
-      </w:r>
-      <w:r>
-        <w:rPr>
-          <w:rFonts w:ascii="Courier New" w:hAnsi="Courier New" w:cs="Courier New"/>
-        </w:rPr>
-        <w:t>_RP'))"</w:t>
-      </w:r>
-    </w:p>
-    <w:p/>
-    <w:p>
-      <w:r>
-        <w:t xml:space="preserve">If you've adjusted the </w:t>
-      </w:r>
-      <w:proofErr w:type="spellStart"/>
-      <w:r>
-        <w:t>CallManager</w:t>
-      </w:r>
-      <w:proofErr w:type="spellEnd"/>
-      <w:r>
-        <w:t xml:space="preserve"> service parameters so that built-in bridge is on by default &amp; privacy is off by default, change the SQL queries as follows:</w:t>
-      </w:r>
-    </w:p>
-    <w:p>
-      <w:pPr>
-        <w:rPr>
-          <w:rFonts w:ascii="Courier New" w:hAnsi="Courier New" w:cs="Courier New"/>
-        </w:rPr>
-      </w:pPr>
-      <w:r>
-        <w:rPr>
-          <w:rFonts w:ascii="Courier New" w:hAnsi="Courier New" w:cs="Courier New"/>
-        </w:rPr>
-        <w:t xml:space="preserve">            # Check for phones (</w:t>
-      </w:r>
-      <w:proofErr w:type="spellStart"/>
-      <w:r>
-        <w:rPr>
-          <w:rFonts w:ascii="Courier New" w:hAnsi="Courier New" w:cs="Courier New"/>
-        </w:rPr>
-        <w:t>tkclass</w:t>
-      </w:r>
-      <w:proofErr w:type="spellEnd"/>
-      <w:r>
-        <w:rPr>
-          <w:rFonts w:ascii="Courier New" w:hAnsi="Courier New" w:cs="Courier New"/>
-        </w:rPr>
-        <w:t>=1)</w:t>
-      </w:r>
-    </w:p>
-    <w:p>
-      <w:pPr>
-        <w:rPr>
-          <w:rFonts w:ascii="Courier New" w:hAnsi="Courier New" w:cs="Courier New"/>
-        </w:rPr>
-      </w:pPr>
-      <w:r>
-        <w:rPr>
-          <w:rFonts w:ascii="Courier New" w:hAnsi="Courier New" w:cs="Courier New"/>
-        </w:rPr>
-        <w:t xml:space="preserve">            </w:t>
-      </w:r>
-      <w:proofErr w:type="spellStart"/>
-      <w:r>
-        <w:rPr>
-          <w:rFonts w:ascii="Courier New" w:hAnsi="Courier New" w:cs="Courier New"/>
-        </w:rPr>
-        <w:t>sql_statement</w:t>
-      </w:r>
-      <w:proofErr w:type="spellEnd"/>
-      <w:r>
-        <w:rPr>
-          <w:rFonts w:ascii="Courier New" w:hAnsi="Courier New" w:cs="Courier New"/>
-        </w:rPr>
-        <w:t xml:space="preserve"> = </w:t>
-      </w:r>
-      <w:proofErr w:type="spellStart"/>
-      <w:r>
-        <w:rPr>
-          <w:rFonts w:ascii="Courier New" w:hAnsi="Courier New" w:cs="Courier New"/>
-        </w:rPr>
-        <w:t>f"SELECT</w:t>
-      </w:r>
-      <w:proofErr w:type="spellEnd"/>
-      <w:r>
-        <w:rPr>
-          <w:rFonts w:ascii="Courier New" w:hAnsi="Courier New" w:cs="Courier New"/>
-        </w:rPr>
-        <w:t xml:space="preserve"> d.name, </w:t>
-      </w:r>
-      <w:proofErr w:type="spellStart"/>
+        <w:t>d_tkclass</w:t>
+      </w:r>
+      <w:proofErr w:type="spellEnd"/>
+      <w:r>
+        <w:rPr>
+          <w:rFonts w:ascii="Courier New" w:hAnsi="Courier New" w:cs="Courier New"/>
+        </w:rPr>
+        <w:t xml:space="preserve"> == "254":</w:t>
+      </w:r>
+    </w:p>
+    <w:p>
+      <w:pPr>
+        <w:rPr>
+          <w:rFonts w:ascii="Courier New" w:hAnsi="Courier New" w:cs="Courier New"/>
+        </w:rPr>
+      </w:pPr>
+      <w:r>
+        <w:rPr>
+          <w:rFonts w:ascii="Courier New" w:hAnsi="Courier New" w:cs="Courier New"/>
+        </w:rPr>
+        <w:t xml:space="preserve">    if (</w:t>
+      </w:r>
+      <w:proofErr w:type="spellStart"/>
+      <w:r>
+        <w:rPr>
+          <w:rFonts w:ascii="Courier New" w:hAnsi="Courier New" w:cs="Courier New"/>
+        </w:rPr>
+        <w:t>dpd_tkstatus_callinfoprivate</w:t>
+      </w:r>
+      <w:proofErr w:type="spellEnd"/>
+      <w:r>
+        <w:rPr>
+          <w:rFonts w:ascii="Courier New" w:hAnsi="Courier New" w:cs="Courier New"/>
+        </w:rPr>
+        <w:t xml:space="preserve"> == "1" or </w:t>
+      </w:r>
+      <w:proofErr w:type="spellStart"/>
+      <w:r>
+        <w:rPr>
+          <w:rFonts w:ascii="Courier New" w:hAnsi="Courier New" w:cs="Courier New"/>
+        </w:rPr>
+        <w:t>dnmap_fkrecordingprofile</w:t>
+      </w:r>
+      <w:proofErr w:type="spellEnd"/>
+      <w:r>
+        <w:rPr>
+          <w:rFonts w:ascii="Courier New" w:hAnsi="Courier New" w:cs="Courier New"/>
+        </w:rPr>
+        <w:t xml:space="preserve"> not in </w:t>
+      </w:r>
+      <w:proofErr w:type="spellStart"/>
+      <w:r>
+        <w:rPr>
+          <w:rFonts w:ascii="Courier New" w:hAnsi="Courier New" w:cs="Courier New"/>
+        </w:rPr>
+        <w:t>rp_pkids</w:t>
+      </w:r>
+      <w:proofErr w:type="spellEnd"/>
+    </w:p>
+    <w:p>
+      <w:pPr>
+        <w:rPr>
+          <w:rFonts w:ascii="Courier New" w:hAnsi="Courier New" w:cs="Courier New"/>
+        </w:rPr>
+      </w:pPr>
+      <w:r>
+        <w:rPr>
+          <w:rFonts w:ascii="Courier New" w:hAnsi="Courier New" w:cs="Courier New"/>
+        </w:rPr>
+        <w:t xml:space="preserve">        or </w:t>
+      </w:r>
+      <w:proofErr w:type="spellStart"/>
+      <w:r>
+        <w:rPr>
+          <w:rFonts w:ascii="Courier New" w:hAnsi="Courier New" w:cs="Courier New"/>
+        </w:rPr>
+        <w:t>dnmap_fkrecordingprofile</w:t>
+      </w:r>
+      <w:proofErr w:type="spellEnd"/>
+      <w:r>
+        <w:rPr>
+          <w:rFonts w:ascii="Courier New" w:hAnsi="Courier New" w:cs="Courier New"/>
+        </w:rPr>
+        <w:t xml:space="preserve"> == "" or </w:t>
+      </w:r>
+      <w:proofErr w:type="spellStart"/>
+      <w:r>
+        <w:rPr>
+          <w:rFonts w:ascii="Courier New" w:hAnsi="Courier New" w:cs="Courier New"/>
+        </w:rPr>
+        <w:t>dnmap_</w:t>
+      </w:r>
       <w:proofErr w:type="gramStart"/>
       <w:r>
         <w:rPr>
           <w:rFonts w:ascii="Courier New" w:hAnsi="Courier New" w:cs="Courier New"/>
         </w:rPr>
-        <w:t>d.description</w:t>
-      </w:r>
-      <w:proofErr w:type="spellEnd"/>
+        <w:t>tkpreferredmediasource</w:t>
+      </w:r>
+      <w:proofErr w:type="spellEnd"/>
+      <w:r>
+        <w:rPr>
+          <w:rFonts w:ascii="Courier New" w:hAnsi="Courier New" w:cs="Courier New"/>
+        </w:rPr>
+        <w:t xml:space="preserve"> !</w:t>
+      </w:r>
       <w:proofErr w:type="gramEnd"/>
       <w:r>
         <w:rPr>
           <w:rFonts w:ascii="Courier New" w:hAnsi="Courier New" w:cs="Courier New"/>
         </w:rPr>
+        <w:t>= "2"</w:t>
+      </w:r>
+    </w:p>
+    <w:p>
+      <w:pPr>
+        <w:rPr>
+          <w:rFonts w:ascii="Courier New" w:hAnsi="Courier New" w:cs="Courier New"/>
+        </w:rPr>
+      </w:pPr>
+      <w:r>
+        <w:rPr>
+          <w:rFonts w:ascii="Courier New" w:hAnsi="Courier New" w:cs="Courier New"/>
+        </w:rPr>
+        <w:lastRenderedPageBreak/>
+        <w:t xml:space="preserve">        or </w:t>
+      </w:r>
+      <w:proofErr w:type="spellStart"/>
+      <w:r>
+        <w:rPr>
+          <w:rFonts w:ascii="Courier New" w:hAnsi="Courier New" w:cs="Courier New"/>
+        </w:rPr>
+        <w:t>rd_</w:t>
+      </w:r>
+      <w:proofErr w:type="gramStart"/>
+      <w:r>
+        <w:rPr>
+          <w:rFonts w:ascii="Courier New" w:hAnsi="Courier New" w:cs="Courier New"/>
+        </w:rPr>
+        <w:t>tkrecordingflag</w:t>
+      </w:r>
+      <w:proofErr w:type="spellEnd"/>
+      <w:r>
+        <w:rPr>
+          <w:rFonts w:ascii="Courier New" w:hAnsi="Courier New" w:cs="Courier New"/>
+        </w:rPr>
+        <w:t xml:space="preserve"> !</w:t>
+      </w:r>
+      <w:proofErr w:type="gramEnd"/>
+      <w:r>
+        <w:rPr>
+          <w:rFonts w:ascii="Courier New" w:hAnsi="Courier New" w:cs="Courier New"/>
+        </w:rPr>
+        <w:t xml:space="preserve">= "1" or not </w:t>
+      </w:r>
+      <w:proofErr w:type="spellStart"/>
+      <w:r>
+        <w:rPr>
+          <w:rFonts w:ascii="Courier New" w:hAnsi="Courier New" w:cs="Courier New"/>
+        </w:rPr>
+        <w:t>user_associated</w:t>
+      </w:r>
+      <w:proofErr w:type="spellEnd"/>
+      <w:r>
+        <w:rPr>
+          <w:rFonts w:ascii="Courier New" w:hAnsi="Courier New" w:cs="Courier New"/>
+        </w:rPr>
+        <w:t>):</w:t>
+      </w:r>
+    </w:p>
+    <w:p>
+      <w:pPr>
+        <w:rPr>
+          <w:rFonts w:ascii="Courier New" w:hAnsi="Courier New" w:cs="Courier New"/>
+        </w:rPr>
+      </w:pPr>
+      <w:r>
+        <w:rPr>
+          <w:rFonts w:ascii="Courier New" w:hAnsi="Courier New" w:cs="Courier New"/>
+        </w:rPr>
+        <w:t xml:space="preserve">        row["nice"] = </w:t>
+      </w:r>
+      <w:proofErr w:type="spellStart"/>
+      <w:r>
+        <w:rPr>
+          <w:rFonts w:ascii="Courier New" w:hAnsi="Courier New" w:cs="Courier New"/>
+        </w:rPr>
+        <w:t>dn</w:t>
+      </w:r>
+      <w:proofErr w:type="spellEnd"/>
+      <w:r>
+        <w:rPr>
+          <w:rFonts w:ascii="Courier New" w:hAnsi="Courier New" w:cs="Courier New"/>
+        </w:rPr>
+        <w:t>["nice"]</w:t>
+      </w:r>
+    </w:p>
+    <w:p>
+      <w:pPr>
+        <w:rPr>
+          <w:rFonts w:ascii="Courier New" w:hAnsi="Courier New" w:cs="Courier New"/>
+        </w:rPr>
+      </w:pPr>
+      <w:r>
+        <w:rPr>
+          <w:rFonts w:ascii="Courier New" w:hAnsi="Courier New" w:cs="Courier New"/>
+        </w:rPr>
+        <w:t xml:space="preserve">        </w:t>
+      </w:r>
+      <w:proofErr w:type="spellStart"/>
+      <w:r>
+        <w:rPr>
+          <w:rFonts w:ascii="Courier New" w:hAnsi="Courier New" w:cs="Courier New"/>
+        </w:rPr>
+        <w:t>self.list_box.insert</w:t>
+      </w:r>
+      <w:proofErr w:type="spellEnd"/>
+      <w:r>
+        <w:rPr>
+          <w:rFonts w:ascii="Courier New" w:hAnsi="Courier New" w:cs="Courier New"/>
+        </w:rPr>
+        <w:t>(</w:t>
+      </w:r>
+      <w:proofErr w:type="spellStart"/>
+      <w:r>
+        <w:rPr>
+          <w:rFonts w:ascii="Courier New" w:hAnsi="Courier New" w:cs="Courier New"/>
+        </w:rPr>
+        <w:t>tk.END</w:t>
+      </w:r>
+      <w:proofErr w:type="spellEnd"/>
+      <w:r>
+        <w:rPr>
+          <w:rFonts w:ascii="Courier New" w:hAnsi="Courier New" w:cs="Courier New"/>
+        </w:rPr>
+        <w:t>, f'{</w:t>
+      </w:r>
+      <w:proofErr w:type="spellStart"/>
+      <w:r>
+        <w:rPr>
+          <w:rFonts w:ascii="Courier New" w:hAnsi="Courier New" w:cs="Courier New"/>
+        </w:rPr>
+        <w:t>d_name</w:t>
+      </w:r>
+      <w:proofErr w:type="spellEnd"/>
+      <w:r>
+        <w:rPr>
+          <w:rFonts w:ascii="Courier New" w:hAnsi="Courier New" w:cs="Courier New"/>
+        </w:rPr>
+        <w:t>} "{</w:t>
+      </w:r>
+      <w:proofErr w:type="spellStart"/>
+      <w:r>
+        <w:rPr>
+          <w:rFonts w:ascii="Courier New" w:hAnsi="Courier New" w:cs="Courier New"/>
+        </w:rPr>
+        <w:t>d_description</w:t>
+      </w:r>
+      <w:proofErr w:type="spellEnd"/>
+      <w:r>
+        <w:rPr>
+          <w:rFonts w:ascii="Courier New" w:hAnsi="Courier New" w:cs="Courier New"/>
+        </w:rPr>
+        <w:t>}", {</w:t>
+      </w:r>
+      <w:proofErr w:type="spellStart"/>
+      <w:r>
+        <w:rPr>
+          <w:rFonts w:ascii="Courier New" w:hAnsi="Courier New" w:cs="Courier New"/>
+        </w:rPr>
+        <w:t>n_dnorpattern</w:t>
+      </w:r>
+      <w:proofErr w:type="spellEnd"/>
+      <w:r>
+        <w:rPr>
+          <w:rFonts w:ascii="Courier New" w:hAnsi="Courier New" w:cs="Courier New"/>
+        </w:rPr>
+        <w:t>} "{</w:t>
+      </w:r>
+      <w:proofErr w:type="spellStart"/>
+      <w:r>
+        <w:rPr>
+          <w:rFonts w:ascii="Courier New" w:hAnsi="Courier New" w:cs="Courier New"/>
+        </w:rPr>
+        <w:t>n_description</w:t>
+      </w:r>
+      <w:proofErr w:type="spellEnd"/>
+      <w:r>
+        <w:rPr>
+          <w:rFonts w:ascii="Courier New" w:hAnsi="Courier New" w:cs="Courier New"/>
+        </w:rPr>
+        <w:t>}", {</w:t>
+      </w:r>
+      <w:proofErr w:type="spellStart"/>
+      <w:r>
+        <w:rPr>
+          <w:rFonts w:ascii="Courier New" w:hAnsi="Courier New" w:cs="Courier New"/>
+        </w:rPr>
+        <w:t>user_associated</w:t>
+      </w:r>
+      <w:proofErr w:type="spellEnd"/>
+      <w:r>
+        <w:rPr>
+          <w:rFonts w:ascii="Courier New" w:hAnsi="Courier New" w:cs="Courier New"/>
+        </w:rPr>
+        <w:t>}, {</w:t>
+      </w:r>
+      <w:proofErr w:type="spellStart"/>
+      <w:r>
+        <w:rPr>
+          <w:rFonts w:ascii="Courier New" w:hAnsi="Courier New" w:cs="Courier New"/>
+        </w:rPr>
+        <w:t>dn</w:t>
+      </w:r>
+      <w:proofErr w:type="spellEnd"/>
+      <w:r>
+        <w:rPr>
+          <w:rFonts w:ascii="Courier New" w:hAnsi="Courier New" w:cs="Courier New"/>
+        </w:rPr>
+        <w:t>["nice"]}')</w:t>
+      </w:r>
+    </w:p>
+    <w:p>
+      <w:pPr>
+        <w:rPr>
+          <w:rFonts w:ascii="Courier New" w:hAnsi="Courier New" w:cs="Courier New"/>
+        </w:rPr>
+      </w:pPr>
+      <w:r>
+        <w:rPr>
+          <w:rFonts w:ascii="Courier New" w:hAnsi="Courier New" w:cs="Courier New"/>
+        </w:rPr>
+        <w:t xml:space="preserve">        </w:t>
+      </w:r>
+      <w:proofErr w:type="spellStart"/>
+      <w:r>
+        <w:rPr>
+          <w:rFonts w:ascii="Courier New" w:hAnsi="Courier New" w:cs="Courier New"/>
+        </w:rPr>
+        <w:t>result_</w:t>
+      </w:r>
+      <w:proofErr w:type="gramStart"/>
+      <w:r>
+        <w:rPr>
+          <w:rFonts w:ascii="Courier New" w:hAnsi="Courier New" w:cs="Courier New"/>
+        </w:rPr>
+        <w:t>list.append</w:t>
+      </w:r>
+      <w:proofErr w:type="spellEnd"/>
+      <w:proofErr w:type="gramEnd"/>
+      <w:r>
+        <w:rPr>
+          <w:rFonts w:ascii="Courier New" w:hAnsi="Courier New" w:cs="Courier New"/>
+        </w:rPr>
+        <w:t>([</w:t>
+      </w:r>
+      <w:proofErr w:type="spellStart"/>
+      <w:r>
+        <w:rPr>
+          <w:rFonts w:ascii="Courier New" w:hAnsi="Courier New" w:cs="Courier New"/>
+        </w:rPr>
+        <w:t>d_name</w:t>
+      </w:r>
+      <w:proofErr w:type="spellEnd"/>
+      <w:r>
+        <w:rPr>
+          <w:rFonts w:ascii="Courier New" w:hAnsi="Courier New" w:cs="Courier New"/>
+        </w:rPr>
         <w:t xml:space="preserve">, </w:t>
       </w:r>
       <w:proofErr w:type="spellStart"/>
@@ -1310,7 +2179,7 @@
         <w:rPr>
           <w:rFonts w:ascii="Courier New" w:hAnsi="Courier New" w:cs="Courier New"/>
         </w:rPr>
-        <w:t>n.dnorpattern</w:t>
+        <w:t>d_description</w:t>
       </w:r>
       <w:proofErr w:type="spellEnd"/>
       <w:r>
@@ -1324,382 +2193,42 @@
         <w:rPr>
           <w:rFonts w:ascii="Courier New" w:hAnsi="Courier New" w:cs="Courier New"/>
         </w:rPr>
-        <w:t>n.description</w:t>
-      </w:r>
-      <w:proofErr w:type="spellEnd"/>
-      <w:r>
-        <w:rPr>
-          <w:rFonts w:ascii="Courier New" w:hAnsi="Courier New" w:cs="Courier New"/>
-        </w:rPr>
-        <w:t xml:space="preserve"> AS </w:t>
-      </w:r>
-      <w:proofErr w:type="spellStart"/>
-      <w:r>
-        <w:rPr>
-          <w:rFonts w:ascii="Courier New" w:hAnsi="Courier New" w:cs="Courier New"/>
-        </w:rPr>
-        <w:t>ndescription</w:t>
-      </w:r>
-      <w:proofErr w:type="spellEnd"/>
-      <w:r>
-        <w:rPr>
-          <w:rFonts w:ascii="Courier New" w:hAnsi="Courier New" w:cs="Courier New"/>
-        </w:rPr>
-        <w:t xml:space="preserve"> " \</w:t>
-      </w:r>
-    </w:p>
-    <w:p>
-      <w:pPr>
-        <w:rPr>
-          <w:rFonts w:ascii="Courier New" w:hAnsi="Courier New" w:cs="Courier New"/>
-        </w:rPr>
-      </w:pPr>
-      <w:r>
-        <w:rPr>
-          <w:rFonts w:ascii="Courier New" w:hAnsi="Courier New" w:cs="Courier New"/>
-        </w:rPr>
-        <w:t xml:space="preserve">                </w:t>
-      </w:r>
-      <w:proofErr w:type="spellStart"/>
-      <w:r>
-        <w:rPr>
-          <w:rFonts w:ascii="Courier New" w:hAnsi="Courier New" w:cs="Courier New"/>
-        </w:rPr>
-        <w:t>f"FROM</w:t>
-      </w:r>
-      <w:proofErr w:type="spellEnd"/>
-      <w:r>
-        <w:rPr>
-          <w:rFonts w:ascii="Courier New" w:hAnsi="Courier New" w:cs="Courier New"/>
-        </w:rPr>
-        <w:t xml:space="preserve"> device d INNER JOIN </w:t>
-      </w:r>
-      <w:proofErr w:type="spellStart"/>
-      <w:r>
-        <w:rPr>
-          <w:rFonts w:ascii="Courier New" w:hAnsi="Courier New" w:cs="Courier New"/>
-        </w:rPr>
-        <w:t>devicenumplanmap</w:t>
-      </w:r>
-      <w:proofErr w:type="spellEnd"/>
-      <w:r>
-        <w:rPr>
-          <w:rFonts w:ascii="Courier New" w:hAnsi="Courier New" w:cs="Courier New"/>
-        </w:rPr>
-        <w:t xml:space="preserve"> </w:t>
-      </w:r>
-      <w:proofErr w:type="spellStart"/>
-      <w:r>
-        <w:rPr>
-          <w:rFonts w:ascii="Courier New" w:hAnsi="Courier New" w:cs="Courier New"/>
-        </w:rPr>
-        <w:t>dnmap</w:t>
-      </w:r>
-      <w:proofErr w:type="spellEnd"/>
-      <w:r>
-        <w:rPr>
-          <w:rFonts w:ascii="Courier New" w:hAnsi="Courier New" w:cs="Courier New"/>
-        </w:rPr>
-        <w:t xml:space="preserve"> ON </w:t>
-      </w:r>
-      <w:proofErr w:type="spellStart"/>
-      <w:proofErr w:type="gramStart"/>
-      <w:r>
-        <w:rPr>
-          <w:rFonts w:ascii="Courier New" w:hAnsi="Courier New" w:cs="Courier New"/>
-        </w:rPr>
-        <w:t>dnmap.fkdevice</w:t>
-      </w:r>
-      <w:proofErr w:type="spellEnd"/>
-      <w:proofErr w:type="gramEnd"/>
-      <w:r>
-        <w:rPr>
-          <w:rFonts w:ascii="Courier New" w:hAnsi="Courier New" w:cs="Courier New"/>
-        </w:rPr>
-        <w:t>=</w:t>
-      </w:r>
-      <w:proofErr w:type="spellStart"/>
-      <w:r>
-        <w:rPr>
-          <w:rFonts w:ascii="Courier New" w:hAnsi="Courier New" w:cs="Courier New"/>
-        </w:rPr>
-        <w:t>d.pkid</w:t>
-      </w:r>
-      <w:proofErr w:type="spellEnd"/>
-      <w:r>
-        <w:rPr>
-          <w:rFonts w:ascii="Courier New" w:hAnsi="Courier New" w:cs="Courier New"/>
-        </w:rPr>
-        <w:t xml:space="preserve"> INNER JOIN </w:t>
-      </w:r>
-      <w:proofErr w:type="spellStart"/>
-      <w:r>
-        <w:rPr>
-          <w:rFonts w:ascii="Courier New" w:hAnsi="Courier New" w:cs="Courier New"/>
-        </w:rPr>
-        <w:t>numplan</w:t>
-      </w:r>
-      <w:proofErr w:type="spellEnd"/>
-      <w:r>
-        <w:rPr>
-          <w:rFonts w:ascii="Courier New" w:hAnsi="Courier New" w:cs="Courier New"/>
-        </w:rPr>
-        <w:t xml:space="preserve"> n " \</w:t>
-      </w:r>
-    </w:p>
-    <w:p>
-      <w:pPr>
-        <w:rPr>
-          <w:rFonts w:ascii="Courier New" w:hAnsi="Courier New" w:cs="Courier New"/>
-        </w:rPr>
-      </w:pPr>
-      <w:r>
-        <w:rPr>
-          <w:rFonts w:ascii="Courier New" w:hAnsi="Courier New" w:cs="Courier New"/>
-        </w:rPr>
-        <w:t xml:space="preserve">                </w:t>
-      </w:r>
-      <w:proofErr w:type="spellStart"/>
-      <w:r>
-        <w:rPr>
-          <w:rFonts w:ascii="Courier New" w:hAnsi="Courier New" w:cs="Courier New"/>
-        </w:rPr>
-        <w:t>f"ON</w:t>
-      </w:r>
-      <w:proofErr w:type="spellEnd"/>
-      <w:r>
-        <w:rPr>
-          <w:rFonts w:ascii="Courier New" w:hAnsi="Courier New" w:cs="Courier New"/>
-        </w:rPr>
-        <w:t xml:space="preserve"> </w:t>
-      </w:r>
-      <w:proofErr w:type="spellStart"/>
-      <w:proofErr w:type="gramStart"/>
-      <w:r>
-        <w:rPr>
-          <w:rFonts w:ascii="Courier New" w:hAnsi="Courier New" w:cs="Courier New"/>
-        </w:rPr>
-        <w:t>dnmap.fknumplan</w:t>
-      </w:r>
-      <w:proofErr w:type="spellEnd"/>
-      <w:proofErr w:type="gramEnd"/>
-      <w:r>
-        <w:rPr>
-          <w:rFonts w:ascii="Courier New" w:hAnsi="Courier New" w:cs="Courier New"/>
-        </w:rPr>
-        <w:t>=</w:t>
-      </w:r>
-      <w:proofErr w:type="spellStart"/>
-      <w:r>
-        <w:rPr>
-          <w:rFonts w:ascii="Courier New" w:hAnsi="Courier New" w:cs="Courier New"/>
-        </w:rPr>
-        <w:t>n.pkid</w:t>
-      </w:r>
-      <w:proofErr w:type="spellEnd"/>
-      <w:r>
-        <w:rPr>
-          <w:rFonts w:ascii="Courier New" w:hAnsi="Courier New" w:cs="Courier New"/>
-        </w:rPr>
-        <w:t xml:space="preserve"> INNER JOIN </w:t>
-      </w:r>
-      <w:proofErr w:type="spellStart"/>
-      <w:r>
-        <w:rPr>
-          <w:rFonts w:ascii="Courier New" w:hAnsi="Courier New" w:cs="Courier New"/>
-        </w:rPr>
-        <w:t>deviceprivacydynamic</w:t>
-      </w:r>
-      <w:proofErr w:type="spellEnd"/>
-      <w:r>
-        <w:rPr>
-          <w:rFonts w:ascii="Courier New" w:hAnsi="Courier New" w:cs="Courier New"/>
-        </w:rPr>
-        <w:t xml:space="preserve"> </w:t>
-      </w:r>
-      <w:proofErr w:type="spellStart"/>
-      <w:r>
-        <w:rPr>
-          <w:rFonts w:ascii="Courier New" w:hAnsi="Courier New" w:cs="Courier New"/>
-        </w:rPr>
-        <w:t>dpd</w:t>
-      </w:r>
-      <w:proofErr w:type="spellEnd"/>
-      <w:r>
-        <w:rPr>
-          <w:rFonts w:ascii="Courier New" w:hAnsi="Courier New" w:cs="Courier New"/>
-        </w:rPr>
-        <w:t xml:space="preserve"> ON </w:t>
-      </w:r>
-      <w:proofErr w:type="spellStart"/>
-      <w:r>
-        <w:rPr>
-          <w:rFonts w:ascii="Courier New" w:hAnsi="Courier New" w:cs="Courier New"/>
-        </w:rPr>
-        <w:t>dpd.fkdevice</w:t>
-      </w:r>
-      <w:proofErr w:type="spellEnd"/>
-      <w:r>
-        <w:rPr>
-          <w:rFonts w:ascii="Courier New" w:hAnsi="Courier New" w:cs="Courier New"/>
-        </w:rPr>
-        <w:t>=</w:t>
-      </w:r>
-      <w:proofErr w:type="spellStart"/>
-      <w:r>
-        <w:rPr>
-          <w:rFonts w:ascii="Courier New" w:hAnsi="Courier New" w:cs="Courier New"/>
-        </w:rPr>
-        <w:t>d.pkid</w:t>
-      </w:r>
-      <w:proofErr w:type="spellEnd"/>
-      <w:r>
-        <w:rPr>
-          <w:rFonts w:ascii="Courier New" w:hAnsi="Courier New" w:cs="Courier New"/>
-        </w:rPr>
-        <w:t xml:space="preserve"> " \</w:t>
-      </w:r>
-    </w:p>
-    <w:p>
-      <w:pPr>
-        <w:rPr>
-          <w:rFonts w:ascii="Courier New" w:hAnsi="Courier New" w:cs="Courier New"/>
-        </w:rPr>
-      </w:pPr>
-      <w:r>
-        <w:rPr>
-          <w:rFonts w:ascii="Courier New" w:hAnsi="Courier New" w:cs="Courier New"/>
-        </w:rPr>
-        <w:t xml:space="preserve">                </w:t>
-      </w:r>
-      <w:proofErr w:type="spellStart"/>
-      <w:r>
-        <w:rPr>
-          <w:rFonts w:ascii="Courier New" w:hAnsi="Courier New" w:cs="Courier New"/>
-        </w:rPr>
-        <w:t>f"INNER</w:t>
-      </w:r>
-      <w:proofErr w:type="spellEnd"/>
-      <w:r>
-        <w:rPr>
-          <w:rFonts w:ascii="Courier New" w:hAnsi="Courier New" w:cs="Courier New"/>
-        </w:rPr>
-        <w:t xml:space="preserve"> JOIN </w:t>
-      </w:r>
-      <w:proofErr w:type="spellStart"/>
-      <w:r>
-        <w:rPr>
-          <w:rFonts w:ascii="Courier New" w:hAnsi="Courier New" w:cs="Courier New"/>
-        </w:rPr>
-        <w:t>recordingdynamic</w:t>
-      </w:r>
-      <w:proofErr w:type="spellEnd"/>
-      <w:r>
-        <w:rPr>
-          <w:rFonts w:ascii="Courier New" w:hAnsi="Courier New" w:cs="Courier New"/>
-        </w:rPr>
-        <w:t xml:space="preserve"> </w:t>
-      </w:r>
-      <w:proofErr w:type="spellStart"/>
-      <w:r>
-        <w:rPr>
-          <w:rFonts w:ascii="Courier New" w:hAnsi="Courier New" w:cs="Courier New"/>
-        </w:rPr>
-        <w:t>rd</w:t>
-      </w:r>
-      <w:proofErr w:type="spellEnd"/>
-      <w:r>
-        <w:rPr>
-          <w:rFonts w:ascii="Courier New" w:hAnsi="Courier New" w:cs="Courier New"/>
-        </w:rPr>
-        <w:t xml:space="preserve"> ON </w:t>
-      </w:r>
-      <w:proofErr w:type="spellStart"/>
-      <w:proofErr w:type="gramStart"/>
-      <w:r>
-        <w:rPr>
-          <w:rFonts w:ascii="Courier New" w:hAnsi="Courier New" w:cs="Courier New"/>
-        </w:rPr>
-        <w:t>rd.fkdevicenumplanmap</w:t>
-      </w:r>
-      <w:proofErr w:type="spellEnd"/>
-      <w:proofErr w:type="gramEnd"/>
-      <w:r>
-        <w:rPr>
-          <w:rFonts w:ascii="Courier New" w:hAnsi="Courier New" w:cs="Courier New"/>
-        </w:rPr>
-        <w:t>=</w:t>
-      </w:r>
-      <w:proofErr w:type="spellStart"/>
-      <w:r>
-        <w:rPr>
-          <w:rFonts w:ascii="Courier New" w:hAnsi="Courier New" w:cs="Courier New"/>
-        </w:rPr>
-        <w:t>dnmap.pkid</w:t>
-      </w:r>
-      <w:proofErr w:type="spellEnd"/>
-      <w:r>
-        <w:rPr>
-          <w:rFonts w:ascii="Courier New" w:hAnsi="Courier New" w:cs="Courier New"/>
-        </w:rPr>
-        <w:t xml:space="preserve"> WHERE (</w:t>
-      </w:r>
-      <w:proofErr w:type="spellStart"/>
-      <w:r>
-        <w:rPr>
-          <w:rFonts w:ascii="Courier New" w:hAnsi="Courier New" w:cs="Courier New"/>
-        </w:rPr>
-        <w:t>d.tkclass</w:t>
-      </w:r>
-      <w:proofErr w:type="spellEnd"/>
-      <w:r>
-        <w:rPr>
-          <w:rFonts w:ascii="Courier New" w:hAnsi="Courier New" w:cs="Courier New"/>
-        </w:rPr>
-        <w:t>=1 " \</w:t>
-      </w:r>
-    </w:p>
-    <w:p>
-      <w:pPr>
-        <w:rPr>
-          <w:rFonts w:ascii="Courier New" w:hAnsi="Courier New" w:cs="Courier New"/>
-        </w:rPr>
-      </w:pPr>
-      <w:r>
-        <w:rPr>
-          <w:rFonts w:ascii="Courier New" w:hAnsi="Courier New" w:cs="Courier New"/>
-        </w:rPr>
-        <w:t xml:space="preserve">                </w:t>
-      </w:r>
-      <w:proofErr w:type="spellStart"/>
-      <w:r>
-        <w:rPr>
-          <w:rFonts w:ascii="Courier New" w:hAnsi="Courier New" w:cs="Courier New"/>
-        </w:rPr>
-        <w:t>f"AND</w:t>
-      </w:r>
-      <w:proofErr w:type="spellEnd"/>
-      <w:r>
-        <w:rPr>
-          <w:rFonts w:ascii="Courier New" w:hAnsi="Courier New" w:cs="Courier New"/>
-        </w:rPr>
-        <w:t xml:space="preserve"> </w:t>
-      </w:r>
-      <w:proofErr w:type="spellStart"/>
-      <w:proofErr w:type="gramStart"/>
-      <w:r>
-        <w:rPr>
-          <w:rFonts w:ascii="Courier New" w:hAnsi="Courier New" w:cs="Courier New"/>
-        </w:rPr>
-        <w:t>n.dnorpattern</w:t>
-      </w:r>
-      <w:proofErr w:type="spellEnd"/>
-      <w:proofErr w:type="gramEnd"/>
-      <w:r>
-        <w:rPr>
-          <w:rFonts w:ascii="Courier New" w:hAnsi="Courier New" w:cs="Courier New"/>
-        </w:rPr>
-        <w:t>='{</w:t>
+        <w:t>n_dnorpattern</w:t>
+      </w:r>
+      <w:proofErr w:type="spellEnd"/>
+      <w:r>
+        <w:rPr>
+          <w:rFonts w:ascii="Courier New" w:hAnsi="Courier New" w:cs="Courier New"/>
+        </w:rPr>
+        <w:t xml:space="preserve">, </w:t>
+      </w:r>
+      <w:proofErr w:type="spellStart"/>
+      <w:r>
+        <w:rPr>
+          <w:rFonts w:ascii="Courier New" w:hAnsi="Courier New" w:cs="Courier New"/>
+        </w:rPr>
+        <w:t>n_description</w:t>
+      </w:r>
+      <w:proofErr w:type="spellEnd"/>
+      <w:r>
+        <w:rPr>
+          <w:rFonts w:ascii="Courier New" w:hAnsi="Courier New" w:cs="Courier New"/>
+        </w:rPr>
+        <w:t xml:space="preserve">, </w:t>
+      </w:r>
+      <w:proofErr w:type="spellStart"/>
+      <w:r>
+        <w:rPr>
+          <w:rFonts w:ascii="Courier New" w:hAnsi="Courier New" w:cs="Courier New"/>
+        </w:rPr>
+        <w:t>user_associated</w:t>
+      </w:r>
+      <w:proofErr w:type="spellEnd"/>
+      <w:r>
+        <w:rPr>
+          <w:rFonts w:ascii="Courier New" w:hAnsi="Courier New" w:cs="Courier New"/>
+        </w:rPr>
+        <w:t xml:space="preserve">, </w:t>
       </w:r>
       <w:proofErr w:type="spellStart"/>
       <w:r>
@@ -1713,782 +2242,29 @@
         <w:rPr>
           <w:rFonts w:ascii="Courier New" w:hAnsi="Courier New" w:cs="Courier New"/>
         </w:rPr>
-        <w:t>}') AND (</w:t>
-      </w:r>
-      <w:proofErr w:type="spellStart"/>
-      <w:r>
-        <w:rPr>
-          <w:rFonts w:ascii="Courier New" w:hAnsi="Courier New" w:cs="Courier New"/>
-        </w:rPr>
-        <w:t>d.tkstatus_builtinbridge</w:t>
-      </w:r>
-      <w:proofErr w:type="spellEnd"/>
-      <w:r>
-        <w:rPr>
-          <w:rFonts w:ascii="Courier New" w:hAnsi="Courier New" w:cs="Courier New"/>
-        </w:rPr>
-        <w:t xml:space="preserve">=0 OR </w:t>
-      </w:r>
-      <w:proofErr w:type="spellStart"/>
-      <w:r>
-        <w:rPr>
-          <w:rFonts w:ascii="Courier New" w:hAnsi="Courier New" w:cs="Courier New"/>
-        </w:rPr>
-        <w:t>dpd.tkstatus_callinfoprivate</w:t>
-      </w:r>
-      <w:proofErr w:type="spellEnd"/>
-      <w:r>
-        <w:rPr>
-          <w:rFonts w:ascii="Courier New" w:hAnsi="Courier New" w:cs="Courier New"/>
-        </w:rPr>
-        <w:t>=1 " \</w:t>
-      </w:r>
-    </w:p>
-    <w:p>
-      <w:pPr>
-        <w:rPr>
-          <w:rFonts w:ascii="Courier New" w:hAnsi="Courier New" w:cs="Courier New"/>
-        </w:rPr>
-      </w:pPr>
-      <w:r>
-        <w:rPr>
-          <w:rFonts w:ascii="Courier New" w:hAnsi="Courier New" w:cs="Courier New"/>
-        </w:rPr>
-        <w:t xml:space="preserve">                </w:t>
-      </w:r>
-      <w:proofErr w:type="spellStart"/>
-      <w:r>
-        <w:rPr>
-          <w:rFonts w:ascii="Courier New" w:hAnsi="Courier New" w:cs="Courier New"/>
-        </w:rPr>
-        <w:t>f"OR</w:t>
-      </w:r>
-      <w:proofErr w:type="spellEnd"/>
-      <w:r>
-        <w:rPr>
-          <w:rFonts w:ascii="Courier New" w:hAnsi="Courier New" w:cs="Courier New"/>
-        </w:rPr>
-        <w:t xml:space="preserve"> {</w:t>
-      </w:r>
-      <w:proofErr w:type="spellStart"/>
-      <w:r>
-        <w:rPr>
-          <w:rFonts w:ascii="Courier New" w:hAnsi="Courier New" w:cs="Courier New"/>
-        </w:rPr>
-        <w:t>axl_json</w:t>
-      </w:r>
-      <w:proofErr w:type="spellEnd"/>
-      <w:r>
-        <w:rPr>
-          <w:rFonts w:ascii="Courier New" w:hAnsi="Courier New" w:cs="Courier New"/>
-        </w:rPr>
-        <w:t xml:space="preserve">['subquery']} OR </w:t>
-      </w:r>
-      <w:proofErr w:type="spellStart"/>
-      <w:proofErr w:type="gramStart"/>
-      <w:r>
-        <w:rPr>
-          <w:rFonts w:ascii="Courier New" w:hAnsi="Courier New" w:cs="Courier New"/>
-        </w:rPr>
-        <w:t>dnmap.fkrecordingprofile</w:t>
-      </w:r>
-      <w:proofErr w:type="spellEnd"/>
-      <w:proofErr w:type="gramEnd"/>
-      <w:r>
-        <w:rPr>
-          <w:rFonts w:ascii="Courier New" w:hAnsi="Courier New" w:cs="Courier New"/>
-        </w:rPr>
-        <w:t xml:space="preserve"> IS NULL OR </w:t>
-      </w:r>
-      <w:proofErr w:type="spellStart"/>
-      <w:r>
-        <w:rPr>
-          <w:rFonts w:ascii="Courier New" w:hAnsi="Courier New" w:cs="Courier New"/>
-        </w:rPr>
-        <w:t>dnmap.tkpreferredmediasource</w:t>
-      </w:r>
-      <w:proofErr w:type="spellEnd"/>
-      <w:r>
-        <w:rPr>
-          <w:rFonts w:ascii="Courier New" w:hAnsi="Courier New" w:cs="Courier New"/>
-        </w:rPr>
-        <w:t>!=2 " \</w:t>
-      </w:r>
-    </w:p>
-    <w:p>
-      <w:pPr>
-        <w:rPr>
-          <w:rFonts w:ascii="Courier New" w:hAnsi="Courier New" w:cs="Courier New"/>
-        </w:rPr>
-      </w:pPr>
-      <w:r>
-        <w:rPr>
-          <w:rFonts w:ascii="Courier New" w:hAnsi="Courier New" w:cs="Courier New"/>
-        </w:rPr>
-        <w:t xml:space="preserve">                </w:t>
-      </w:r>
-      <w:proofErr w:type="spellStart"/>
-      <w:r>
-        <w:rPr>
-          <w:rFonts w:ascii="Courier New" w:hAnsi="Courier New" w:cs="Courier New"/>
-        </w:rPr>
-        <w:t>f"OR</w:t>
-      </w:r>
-      <w:proofErr w:type="spellEnd"/>
-      <w:r>
-        <w:rPr>
-          <w:rFonts w:ascii="Courier New" w:hAnsi="Courier New" w:cs="Courier New"/>
-        </w:rPr>
-        <w:t xml:space="preserve"> </w:t>
-      </w:r>
-      <w:proofErr w:type="spellStart"/>
-      <w:proofErr w:type="gramStart"/>
-      <w:r>
-        <w:rPr>
-          <w:rFonts w:ascii="Courier New" w:hAnsi="Courier New" w:cs="Courier New"/>
-        </w:rPr>
-        <w:t>rd.tkrecordingflag</w:t>
-      </w:r>
-      <w:proofErr w:type="spellEnd"/>
-      <w:proofErr w:type="gramEnd"/>
-      <w:r>
-        <w:rPr>
-          <w:rFonts w:ascii="Courier New" w:hAnsi="Courier New" w:cs="Courier New"/>
-        </w:rPr>
-        <w:t>!=1) ORDER BY d.name"</w:t>
-      </w:r>
-    </w:p>
-    <w:p>
-      <w:pPr>
-        <w:rPr>
-          <w:rFonts w:ascii="Courier New" w:hAnsi="Courier New" w:cs="Courier New"/>
-        </w:rPr>
-      </w:pPr>
-    </w:p>
-    <w:p>
-      <w:pPr>
-        <w:rPr>
-          <w:rFonts w:ascii="Courier New" w:hAnsi="Courier New" w:cs="Courier New"/>
-        </w:rPr>
-      </w:pPr>
-      <w:r>
-        <w:rPr>
-          <w:rFonts w:ascii="Courier New" w:hAnsi="Courier New" w:cs="Courier New"/>
-        </w:rPr>
-        <w:t xml:space="preserve">            # Check for device profiles (</w:t>
-      </w:r>
-      <w:proofErr w:type="spellStart"/>
-      <w:r>
-        <w:rPr>
-          <w:rFonts w:ascii="Courier New" w:hAnsi="Courier New" w:cs="Courier New"/>
-        </w:rPr>
-        <w:t>tkclass</w:t>
-      </w:r>
-      <w:proofErr w:type="spellEnd"/>
-      <w:r>
-        <w:rPr>
-          <w:rFonts w:ascii="Courier New" w:hAnsi="Courier New" w:cs="Courier New"/>
-        </w:rPr>
-        <w:t>=254)</w:t>
-      </w:r>
-    </w:p>
-    <w:p>
-      <w:pPr>
-        <w:rPr>
-          <w:rFonts w:ascii="Courier New" w:hAnsi="Courier New" w:cs="Courier New"/>
-        </w:rPr>
-      </w:pPr>
-      <w:r>
-        <w:rPr>
-          <w:rFonts w:ascii="Courier New" w:hAnsi="Courier New" w:cs="Courier New"/>
-        </w:rPr>
-        <w:t xml:space="preserve">            </w:t>
-      </w:r>
-      <w:proofErr w:type="spellStart"/>
-      <w:r>
-        <w:rPr>
-          <w:rFonts w:ascii="Courier New" w:hAnsi="Courier New" w:cs="Courier New"/>
-        </w:rPr>
-        <w:t>sql_statement</w:t>
-      </w:r>
-      <w:proofErr w:type="spellEnd"/>
-      <w:r>
-        <w:rPr>
-          <w:rFonts w:ascii="Courier New" w:hAnsi="Courier New" w:cs="Courier New"/>
-        </w:rPr>
-        <w:t xml:space="preserve"> = </w:t>
-      </w:r>
-      <w:proofErr w:type="spellStart"/>
-      <w:r>
-        <w:rPr>
-          <w:rFonts w:ascii="Courier New" w:hAnsi="Courier New" w:cs="Courier New"/>
-        </w:rPr>
-        <w:t>f"SELECT</w:t>
-      </w:r>
-      <w:proofErr w:type="spellEnd"/>
-      <w:r>
-        <w:rPr>
-          <w:rFonts w:ascii="Courier New" w:hAnsi="Courier New" w:cs="Courier New"/>
-        </w:rPr>
-        <w:t xml:space="preserve"> d.name, </w:t>
-      </w:r>
-      <w:proofErr w:type="spellStart"/>
-      <w:proofErr w:type="gramStart"/>
-      <w:r>
-        <w:rPr>
-          <w:rFonts w:ascii="Courier New" w:hAnsi="Courier New" w:cs="Courier New"/>
-        </w:rPr>
-        <w:t>d.description</w:t>
-      </w:r>
-      <w:proofErr w:type="spellEnd"/>
-      <w:proofErr w:type="gramEnd"/>
-      <w:r>
-        <w:rPr>
-          <w:rFonts w:ascii="Courier New" w:hAnsi="Courier New" w:cs="Courier New"/>
-        </w:rPr>
-        <w:t xml:space="preserve">, </w:t>
-      </w:r>
-      <w:proofErr w:type="spellStart"/>
-      <w:r>
-        <w:rPr>
-          <w:rFonts w:ascii="Courier New" w:hAnsi="Courier New" w:cs="Courier New"/>
-        </w:rPr>
-        <w:t>n.dnorpattern</w:t>
-      </w:r>
-      <w:proofErr w:type="spellEnd"/>
-      <w:r>
-        <w:rPr>
-          <w:rFonts w:ascii="Courier New" w:hAnsi="Courier New" w:cs="Courier New"/>
-        </w:rPr>
-        <w:t xml:space="preserve">, </w:t>
-      </w:r>
-      <w:proofErr w:type="spellStart"/>
-      <w:r>
-        <w:rPr>
-          <w:rFonts w:ascii="Courier New" w:hAnsi="Courier New" w:cs="Courier New"/>
-        </w:rPr>
-        <w:t>n.description</w:t>
-      </w:r>
-      <w:proofErr w:type="spellEnd"/>
-      <w:r>
-        <w:rPr>
-          <w:rFonts w:ascii="Courier New" w:hAnsi="Courier New" w:cs="Courier New"/>
-        </w:rPr>
-        <w:t xml:space="preserve"> AS </w:t>
-      </w:r>
-      <w:proofErr w:type="spellStart"/>
-      <w:r>
-        <w:rPr>
-          <w:rFonts w:ascii="Courier New" w:hAnsi="Courier New" w:cs="Courier New"/>
-        </w:rPr>
-        <w:t>ndescription</w:t>
-      </w:r>
-      <w:proofErr w:type="spellEnd"/>
-      <w:r>
-        <w:rPr>
-          <w:rFonts w:ascii="Courier New" w:hAnsi="Courier New" w:cs="Courier New"/>
-        </w:rPr>
-        <w:t xml:space="preserve"> " \</w:t>
-      </w:r>
-    </w:p>
-    <w:p>
-      <w:pPr>
-        <w:rPr>
-          <w:rFonts w:ascii="Courier New" w:hAnsi="Courier New" w:cs="Courier New"/>
-        </w:rPr>
-      </w:pPr>
-      <w:r>
-        <w:rPr>
-          <w:rFonts w:ascii="Courier New" w:hAnsi="Courier New" w:cs="Courier New"/>
-        </w:rPr>
-        <w:lastRenderedPageBreak/>
-        <w:t xml:space="preserve">                </w:t>
-      </w:r>
-      <w:proofErr w:type="spellStart"/>
-      <w:r>
-        <w:rPr>
-          <w:rFonts w:ascii="Courier New" w:hAnsi="Courier New" w:cs="Courier New"/>
-        </w:rPr>
-        <w:t>f"FROM</w:t>
-      </w:r>
-      <w:proofErr w:type="spellEnd"/>
-      <w:r>
-        <w:rPr>
-          <w:rFonts w:ascii="Courier New" w:hAnsi="Courier New" w:cs="Courier New"/>
-        </w:rPr>
-        <w:t xml:space="preserve"> device d INNER JOIN </w:t>
-      </w:r>
-      <w:proofErr w:type="spellStart"/>
-      <w:r>
-        <w:rPr>
-          <w:rFonts w:ascii="Courier New" w:hAnsi="Courier New" w:cs="Courier New"/>
-        </w:rPr>
-        <w:t>devicenumplanmap</w:t>
-      </w:r>
-      <w:proofErr w:type="spellEnd"/>
-      <w:r>
-        <w:rPr>
-          <w:rFonts w:ascii="Courier New" w:hAnsi="Courier New" w:cs="Courier New"/>
-        </w:rPr>
-        <w:t xml:space="preserve"> </w:t>
-      </w:r>
-      <w:proofErr w:type="spellStart"/>
-      <w:r>
-        <w:rPr>
-          <w:rFonts w:ascii="Courier New" w:hAnsi="Courier New" w:cs="Courier New"/>
-        </w:rPr>
-        <w:t>dnmap</w:t>
-      </w:r>
-      <w:proofErr w:type="spellEnd"/>
-      <w:r>
-        <w:rPr>
-          <w:rFonts w:ascii="Courier New" w:hAnsi="Courier New" w:cs="Courier New"/>
-        </w:rPr>
-        <w:t xml:space="preserve"> ON </w:t>
-      </w:r>
-      <w:proofErr w:type="spellStart"/>
-      <w:proofErr w:type="gramStart"/>
-      <w:r>
-        <w:rPr>
-          <w:rFonts w:ascii="Courier New" w:hAnsi="Courier New" w:cs="Courier New"/>
-        </w:rPr>
-        <w:t>dnmap.fkdevice</w:t>
-      </w:r>
-      <w:proofErr w:type="spellEnd"/>
-      <w:proofErr w:type="gramEnd"/>
-      <w:r>
-        <w:rPr>
-          <w:rFonts w:ascii="Courier New" w:hAnsi="Courier New" w:cs="Courier New"/>
-        </w:rPr>
-        <w:t>=</w:t>
-      </w:r>
-      <w:proofErr w:type="spellStart"/>
-      <w:r>
-        <w:rPr>
-          <w:rFonts w:ascii="Courier New" w:hAnsi="Courier New" w:cs="Courier New"/>
-        </w:rPr>
-        <w:t>d.pkid</w:t>
-      </w:r>
-      <w:proofErr w:type="spellEnd"/>
-      <w:r>
-        <w:rPr>
-          <w:rFonts w:ascii="Courier New" w:hAnsi="Courier New" w:cs="Courier New"/>
-        </w:rPr>
-        <w:t xml:space="preserve"> INNER JOIN </w:t>
-      </w:r>
-      <w:proofErr w:type="spellStart"/>
-      <w:r>
-        <w:rPr>
-          <w:rFonts w:ascii="Courier New" w:hAnsi="Courier New" w:cs="Courier New"/>
-        </w:rPr>
-        <w:t>numplan</w:t>
-      </w:r>
-      <w:proofErr w:type="spellEnd"/>
-      <w:r>
-        <w:rPr>
-          <w:rFonts w:ascii="Courier New" w:hAnsi="Courier New" w:cs="Courier New"/>
-        </w:rPr>
-        <w:t xml:space="preserve"> n " \</w:t>
-      </w:r>
-    </w:p>
-    <w:p>
-      <w:pPr>
-        <w:rPr>
-          <w:rFonts w:ascii="Courier New" w:hAnsi="Courier New" w:cs="Courier New"/>
-        </w:rPr>
-      </w:pPr>
-      <w:r>
-        <w:rPr>
-          <w:rFonts w:ascii="Courier New" w:hAnsi="Courier New" w:cs="Courier New"/>
-        </w:rPr>
-        <w:t xml:space="preserve">                </w:t>
-      </w:r>
-      <w:proofErr w:type="spellStart"/>
-      <w:r>
-        <w:rPr>
-          <w:rFonts w:ascii="Courier New" w:hAnsi="Courier New" w:cs="Courier New"/>
-        </w:rPr>
-        <w:t>f"ON</w:t>
-      </w:r>
-      <w:proofErr w:type="spellEnd"/>
-      <w:r>
-        <w:rPr>
-          <w:rFonts w:ascii="Courier New" w:hAnsi="Courier New" w:cs="Courier New"/>
-        </w:rPr>
-        <w:t xml:space="preserve"> </w:t>
-      </w:r>
-      <w:proofErr w:type="spellStart"/>
-      <w:proofErr w:type="gramStart"/>
-      <w:r>
-        <w:rPr>
-          <w:rFonts w:ascii="Courier New" w:hAnsi="Courier New" w:cs="Courier New"/>
-        </w:rPr>
-        <w:t>dnmap.fknumplan</w:t>
-      </w:r>
-      <w:proofErr w:type="spellEnd"/>
-      <w:proofErr w:type="gramEnd"/>
-      <w:r>
-        <w:rPr>
-          <w:rFonts w:ascii="Courier New" w:hAnsi="Courier New" w:cs="Courier New"/>
-        </w:rPr>
-        <w:t>=</w:t>
-      </w:r>
-      <w:proofErr w:type="spellStart"/>
-      <w:r>
-        <w:rPr>
-          <w:rFonts w:ascii="Courier New" w:hAnsi="Courier New" w:cs="Courier New"/>
-        </w:rPr>
-        <w:t>n.pkid</w:t>
-      </w:r>
-      <w:proofErr w:type="spellEnd"/>
-      <w:r>
-        <w:rPr>
-          <w:rFonts w:ascii="Courier New" w:hAnsi="Courier New" w:cs="Courier New"/>
-        </w:rPr>
-        <w:t xml:space="preserve"> INNER JOIN </w:t>
-      </w:r>
-      <w:proofErr w:type="spellStart"/>
-      <w:r>
-        <w:rPr>
-          <w:rFonts w:ascii="Courier New" w:hAnsi="Courier New" w:cs="Courier New"/>
-        </w:rPr>
-        <w:t>deviceprivacydynamic</w:t>
-      </w:r>
-      <w:proofErr w:type="spellEnd"/>
-      <w:r>
-        <w:rPr>
-          <w:rFonts w:ascii="Courier New" w:hAnsi="Courier New" w:cs="Courier New"/>
-        </w:rPr>
-        <w:t xml:space="preserve"> </w:t>
-      </w:r>
-      <w:proofErr w:type="spellStart"/>
-      <w:r>
-        <w:rPr>
-          <w:rFonts w:ascii="Courier New" w:hAnsi="Courier New" w:cs="Courier New"/>
-        </w:rPr>
-        <w:t>dpd</w:t>
-      </w:r>
-      <w:proofErr w:type="spellEnd"/>
-      <w:r>
-        <w:rPr>
-          <w:rFonts w:ascii="Courier New" w:hAnsi="Courier New" w:cs="Courier New"/>
-        </w:rPr>
-        <w:t xml:space="preserve"> ON </w:t>
-      </w:r>
-      <w:proofErr w:type="spellStart"/>
-      <w:r>
-        <w:rPr>
-          <w:rFonts w:ascii="Courier New" w:hAnsi="Courier New" w:cs="Courier New"/>
-        </w:rPr>
-        <w:t>dpd.fkdevice</w:t>
-      </w:r>
-      <w:proofErr w:type="spellEnd"/>
-      <w:r>
-        <w:rPr>
-          <w:rFonts w:ascii="Courier New" w:hAnsi="Courier New" w:cs="Courier New"/>
-        </w:rPr>
-        <w:t>=</w:t>
-      </w:r>
-      <w:proofErr w:type="spellStart"/>
-      <w:r>
-        <w:rPr>
-          <w:rFonts w:ascii="Courier New" w:hAnsi="Courier New" w:cs="Courier New"/>
-        </w:rPr>
-        <w:t>d.pkid</w:t>
-      </w:r>
-      <w:proofErr w:type="spellEnd"/>
-      <w:r>
-        <w:rPr>
-          <w:rFonts w:ascii="Courier New" w:hAnsi="Courier New" w:cs="Courier New"/>
-        </w:rPr>
-        <w:t xml:space="preserve"> " \</w:t>
-      </w:r>
-    </w:p>
-    <w:p>
-      <w:pPr>
-        <w:rPr>
-          <w:rFonts w:ascii="Courier New" w:hAnsi="Courier New" w:cs="Courier New"/>
-        </w:rPr>
-      </w:pPr>
-      <w:r>
-        <w:rPr>
-          <w:rFonts w:ascii="Courier New" w:hAnsi="Courier New" w:cs="Courier New"/>
-        </w:rPr>
-        <w:t xml:space="preserve">                </w:t>
-      </w:r>
-      <w:proofErr w:type="spellStart"/>
-      <w:r>
-        <w:rPr>
-          <w:rFonts w:ascii="Courier New" w:hAnsi="Courier New" w:cs="Courier New"/>
-        </w:rPr>
-        <w:t>f"INNER</w:t>
-      </w:r>
-      <w:proofErr w:type="spellEnd"/>
-      <w:r>
-        <w:rPr>
-          <w:rFonts w:ascii="Courier New" w:hAnsi="Courier New" w:cs="Courier New"/>
-        </w:rPr>
-        <w:t xml:space="preserve"> JOIN </w:t>
-      </w:r>
-      <w:proofErr w:type="spellStart"/>
-      <w:r>
-        <w:rPr>
-          <w:rFonts w:ascii="Courier New" w:hAnsi="Courier New" w:cs="Courier New"/>
-        </w:rPr>
-        <w:t>recordingdynamic</w:t>
-      </w:r>
-      <w:proofErr w:type="spellEnd"/>
-      <w:r>
-        <w:rPr>
-          <w:rFonts w:ascii="Courier New" w:hAnsi="Courier New" w:cs="Courier New"/>
-        </w:rPr>
-        <w:t xml:space="preserve"> </w:t>
-      </w:r>
-      <w:proofErr w:type="spellStart"/>
-      <w:r>
-        <w:rPr>
-          <w:rFonts w:ascii="Courier New" w:hAnsi="Courier New" w:cs="Courier New"/>
-        </w:rPr>
-        <w:t>rd</w:t>
-      </w:r>
-      <w:proofErr w:type="spellEnd"/>
-      <w:r>
-        <w:rPr>
-          <w:rFonts w:ascii="Courier New" w:hAnsi="Courier New" w:cs="Courier New"/>
-        </w:rPr>
-        <w:t xml:space="preserve"> ON </w:t>
-      </w:r>
-      <w:proofErr w:type="spellStart"/>
-      <w:proofErr w:type="gramStart"/>
-      <w:r>
-        <w:rPr>
-          <w:rFonts w:ascii="Courier New" w:hAnsi="Courier New" w:cs="Courier New"/>
-        </w:rPr>
-        <w:t>rd.fkdevicenumplanmap</w:t>
-      </w:r>
-      <w:proofErr w:type="spellEnd"/>
-      <w:proofErr w:type="gramEnd"/>
-      <w:r>
-        <w:rPr>
-          <w:rFonts w:ascii="Courier New" w:hAnsi="Courier New" w:cs="Courier New"/>
-        </w:rPr>
-        <w:t>=</w:t>
-      </w:r>
-      <w:proofErr w:type="spellStart"/>
-      <w:r>
-        <w:rPr>
-          <w:rFonts w:ascii="Courier New" w:hAnsi="Courier New" w:cs="Courier New"/>
-        </w:rPr>
-        <w:t>dnmap.pkid</w:t>
-      </w:r>
-      <w:proofErr w:type="spellEnd"/>
-      <w:r>
-        <w:rPr>
-          <w:rFonts w:ascii="Courier New" w:hAnsi="Courier New" w:cs="Courier New"/>
-        </w:rPr>
-        <w:t xml:space="preserve"> WHERE (</w:t>
-      </w:r>
-      <w:proofErr w:type="spellStart"/>
-      <w:r>
-        <w:rPr>
-          <w:rFonts w:ascii="Courier New" w:hAnsi="Courier New" w:cs="Courier New"/>
-        </w:rPr>
-        <w:t>d.tkclass</w:t>
-      </w:r>
-      <w:proofErr w:type="spellEnd"/>
-      <w:r>
-        <w:rPr>
-          <w:rFonts w:ascii="Courier New" w:hAnsi="Courier New" w:cs="Courier New"/>
-        </w:rPr>
-        <w:t>=254 " \</w:t>
-      </w:r>
-    </w:p>
-    <w:p>
-      <w:pPr>
-        <w:rPr>
-          <w:rFonts w:ascii="Courier New" w:hAnsi="Courier New" w:cs="Courier New"/>
-        </w:rPr>
-      </w:pPr>
-      <w:r>
-        <w:rPr>
-          <w:rFonts w:ascii="Courier New" w:hAnsi="Courier New" w:cs="Courier New"/>
-        </w:rPr>
-        <w:t xml:space="preserve">                </w:t>
-      </w:r>
-      <w:proofErr w:type="spellStart"/>
-      <w:r>
-        <w:rPr>
-          <w:rFonts w:ascii="Courier New" w:hAnsi="Courier New" w:cs="Courier New"/>
-        </w:rPr>
-        <w:t>f"AND</w:t>
-      </w:r>
-      <w:proofErr w:type="spellEnd"/>
-      <w:r>
-        <w:rPr>
-          <w:rFonts w:ascii="Courier New" w:hAnsi="Courier New" w:cs="Courier New"/>
-        </w:rPr>
-        <w:t xml:space="preserve"> </w:t>
-      </w:r>
-      <w:proofErr w:type="spellStart"/>
-      <w:r>
-        <w:rPr>
-          <w:rFonts w:ascii="Courier New" w:hAnsi="Courier New" w:cs="Courier New"/>
-        </w:rPr>
-        <w:t>n.dnorpattern</w:t>
-      </w:r>
-      <w:proofErr w:type="spellEnd"/>
-      <w:r>
-        <w:rPr>
-          <w:rFonts w:ascii="Courier New" w:hAnsi="Courier New" w:cs="Courier New"/>
-        </w:rPr>
-        <w:t>='{</w:t>
-      </w:r>
-      <w:proofErr w:type="spellStart"/>
-      <w:r>
-        <w:rPr>
-          <w:rFonts w:ascii="Courier New" w:hAnsi="Courier New" w:cs="Courier New"/>
-        </w:rPr>
-        <w:t>dn</w:t>
-      </w:r>
-      <w:proofErr w:type="spellEnd"/>
-      <w:r>
-        <w:rPr>
-          <w:rFonts w:ascii="Courier New" w:hAnsi="Courier New" w:cs="Courier New"/>
-        </w:rPr>
-        <w:t>}') AND (</w:t>
-      </w:r>
-      <w:proofErr w:type="spellStart"/>
-      <w:r>
-        <w:rPr>
-          <w:rFonts w:ascii="Courier New" w:hAnsi="Courier New" w:cs="Courier New"/>
-        </w:rPr>
-        <w:t>dpd.tkstatus_callinfoprivate</w:t>
-      </w:r>
-      <w:proofErr w:type="spellEnd"/>
-      <w:r>
-        <w:rPr>
-          <w:rFonts w:ascii="Courier New" w:hAnsi="Courier New" w:cs="Courier New"/>
-        </w:rPr>
-        <w:t>=</w:t>
-      </w:r>
-      <w:r>
-        <w:rPr>
-          <w:rFonts w:ascii="Courier New" w:hAnsi="Courier New" w:cs="Courier New"/>
-        </w:rPr>
-        <w:t>1</w:t>
-      </w:r>
-      <w:r>
-        <w:rPr>
-          <w:rFonts w:ascii="Courier New" w:hAnsi="Courier New" w:cs="Courier New"/>
-        </w:rPr>
-        <w:t xml:space="preserve"> OR {</w:t>
-      </w:r>
-      <w:proofErr w:type="spellStart"/>
-      <w:r>
-        <w:rPr>
-          <w:rFonts w:ascii="Courier New" w:hAnsi="Courier New" w:cs="Courier New"/>
-        </w:rPr>
-        <w:t>axl_json</w:t>
-      </w:r>
-      <w:proofErr w:type="spellEnd"/>
-      <w:r>
-        <w:rPr>
-          <w:rFonts w:ascii="Courier New" w:hAnsi="Courier New" w:cs="Courier New"/>
-        </w:rPr>
-        <w:t>['subquery']} " \</w:t>
-      </w:r>
-    </w:p>
-    <w:p>
-      <w:pPr>
-        <w:rPr>
-          <w:rFonts w:ascii="Courier New" w:hAnsi="Courier New" w:cs="Courier New"/>
-        </w:rPr>
-      </w:pPr>
-      <w:r>
-        <w:rPr>
-          <w:rFonts w:ascii="Courier New" w:hAnsi="Courier New" w:cs="Courier New"/>
-        </w:rPr>
-        <w:t xml:space="preserve">                </w:t>
-      </w:r>
-      <w:proofErr w:type="spellStart"/>
-      <w:r>
-        <w:rPr>
-          <w:rFonts w:ascii="Courier New" w:hAnsi="Courier New" w:cs="Courier New"/>
-        </w:rPr>
-        <w:t>f"OR</w:t>
-      </w:r>
-      <w:proofErr w:type="spellEnd"/>
-      <w:r>
-        <w:rPr>
-          <w:rFonts w:ascii="Courier New" w:hAnsi="Courier New" w:cs="Courier New"/>
-        </w:rPr>
-        <w:t xml:space="preserve"> </w:t>
-      </w:r>
-      <w:proofErr w:type="spellStart"/>
-      <w:proofErr w:type="gramStart"/>
-      <w:r>
-        <w:rPr>
-          <w:rFonts w:ascii="Courier New" w:hAnsi="Courier New" w:cs="Courier New"/>
-        </w:rPr>
-        <w:t>dnmap.fkrecordingprofile</w:t>
-      </w:r>
-      <w:proofErr w:type="spellEnd"/>
-      <w:proofErr w:type="gramEnd"/>
-      <w:r>
-        <w:rPr>
-          <w:rFonts w:ascii="Courier New" w:hAnsi="Courier New" w:cs="Courier New"/>
-        </w:rPr>
-        <w:t xml:space="preserve"> IS NULL OR </w:t>
-      </w:r>
-      <w:proofErr w:type="spellStart"/>
-      <w:r>
-        <w:rPr>
-          <w:rFonts w:ascii="Courier New" w:hAnsi="Courier New" w:cs="Courier New"/>
-        </w:rPr>
-        <w:t>dnmap.tkpreferredmediasource</w:t>
-      </w:r>
-      <w:proofErr w:type="spellEnd"/>
-      <w:r>
-        <w:rPr>
-          <w:rFonts w:ascii="Courier New" w:hAnsi="Courier New" w:cs="Courier New"/>
-        </w:rPr>
-        <w:t xml:space="preserve">!=2 OR </w:t>
-      </w:r>
-      <w:proofErr w:type="spellStart"/>
-      <w:r>
-        <w:rPr>
-          <w:rFonts w:ascii="Courier New" w:hAnsi="Courier New" w:cs="Courier New"/>
-        </w:rPr>
-        <w:t>rd.tkrecordingflag</w:t>
-      </w:r>
-      <w:proofErr w:type="spellEnd"/>
-      <w:r>
-        <w:rPr>
-          <w:rFonts w:ascii="Courier New" w:hAnsi="Courier New" w:cs="Courier New"/>
-        </w:rPr>
-        <w:t>!=1) " \</w:t>
-      </w:r>
-    </w:p>
-    <w:p>
-      <w:r>
-        <w:rPr>
-          <w:rFonts w:ascii="Courier New" w:hAnsi="Courier New" w:cs="Courier New"/>
-        </w:rPr>
-        <w:t xml:space="preserve">                </w:t>
-      </w:r>
-      <w:proofErr w:type="spellStart"/>
-      <w:r>
-        <w:rPr>
-          <w:rFonts w:ascii="Courier New" w:hAnsi="Courier New" w:cs="Courier New"/>
-        </w:rPr>
-        <w:t>f"ORDER</w:t>
-      </w:r>
-      <w:proofErr w:type="spellEnd"/>
-      <w:r>
-        <w:rPr>
-          <w:rFonts w:ascii="Courier New" w:hAnsi="Courier New" w:cs="Courier New"/>
-        </w:rPr>
-        <w:t xml:space="preserve"> BY d.name"</w:t>
+        <w:t>["nice"]])</w:t>
+      </w:r>
+    </w:p>
+    <w:p>
+      <w:r>
+        <w:rPr>
+          <w:rFonts w:ascii="Courier New" w:hAnsi="Courier New" w:cs="Courier New"/>
+        </w:rPr>
+        <w:t xml:space="preserve">        </w:t>
+      </w:r>
+      <w:proofErr w:type="spellStart"/>
+      <w:r>
+        <w:rPr>
+          <w:rFonts w:ascii="Courier New" w:hAnsi="Courier New" w:cs="Courier New"/>
+        </w:rPr>
+        <w:t>cntr</w:t>
+      </w:r>
+      <w:proofErr w:type="spellEnd"/>
+      <w:r>
+        <w:rPr>
+          <w:rFonts w:ascii="Courier New" w:hAnsi="Courier New" w:cs="Courier New"/>
+        </w:rPr>
+        <w:t xml:space="preserve"> += 1</w:t>
       </w:r>
     </w:p>
     <w:sectPr>
@@ -2502,7 +2278,7 @@
 </file>
 
 <file path=word/endnotes.xml><?xml version="1.0" encoding="utf-8"?>
-<w:endnotes xmlns:wpc="http://schemas.microsoft.com/office/word/2010/wordprocessingCanvas" xmlns:cx="http://schemas.microsoft.com/office/drawing/2014/chartex" xmlns:cx1="http://schemas.microsoft.com/office/drawing/2015/9/8/chartex" xmlns:cx2="http://schemas.microsoft.com/office/drawing/2015/10/21/chartex" xmlns:cx3="http://schemas.microsoft.com/office/drawing/2016/5/9/chartex" xmlns:cx4="http://schemas.microsoft.com/office/drawing/2016/5/10/chartex" xmlns:cx5="http://schemas.microsoft.com/office/drawing/2016/5/11/chartex" xmlns:cx6="http://schemas.microsoft.com/office/drawing/2016/5/12/chartex" xmlns:cx7="http://schemas.microsoft.com/office/drawing/2016/5/13/chartex" xmlns:cx8="http://schemas.microsoft.com/office/drawing/2016/5/14/chartex" xmlns:mc="http://schemas.openxmlformats.org/markup-compatibility/2006" xmlns:aink="http://schemas.microsoft.com/office/drawing/2016/ink" xmlns:am3d="http://schemas.microsoft.com/office/drawing/2017/model3d" xmlns:o="urn:schemas-microsoft-com:office:office" xmlns:r="http://schemas.openxmlformats.org/officeDocument/2006/relationships" xmlns:m="http://schemas.openxmlformats.org/officeDocument/2006/math" xmlns:v="urn:schemas-microsoft-com:vml" xmlns:wp14="http://schemas.microsoft.com/office/word/2010/wordprocessingDrawing" xmlns:wp="http://schemas.openxmlformats.org/drawingml/2006/wordprocessingDrawing" xmlns:w10="urn:schemas-microsoft-com:office:word" xmlns:w="http://schemas.openxmlformats.org/wordprocessingml/2006/main" xmlns:w14="http://schemas.microsoft.com/office/word/2010/wordml" xmlns:w15="http://schemas.microsoft.com/office/word/2012/wordml" xmlns:w16cid="http://schemas.microsoft.com/office/word/2016/wordml/cid" xmlns:w16se="http://schemas.microsoft.com/office/word/2015/wordml/symex" xmlns:wpg="http://schemas.microsoft.com/office/word/2010/wordprocessingGroup" xmlns:wpi="http://schemas.microsoft.com/office/word/2010/wordprocessingInk" xmlns:wne="http://schemas.microsoft.com/office/word/2006/wordml" xmlns:wps="http://schemas.microsoft.com/office/word/2010/wordprocessingShape" mc:Ignorable="w14 w15 w16se w16cid wp14">
+<w:endnotes xmlns:wpc="http://schemas.microsoft.com/office/word/2010/wordprocessingCanvas" xmlns:cx="http://schemas.microsoft.com/office/drawing/2014/chartex" xmlns:cx1="http://schemas.microsoft.com/office/drawing/2015/9/8/chartex" xmlns:cx2="http://schemas.microsoft.com/office/drawing/2015/10/21/chartex" xmlns:cx3="http://schemas.microsoft.com/office/drawing/2016/5/9/chartex" xmlns:cx4="http://schemas.microsoft.com/office/drawing/2016/5/10/chartex" xmlns:cx5="http://schemas.microsoft.com/office/drawing/2016/5/11/chartex" xmlns:cx6="http://schemas.microsoft.com/office/drawing/2016/5/12/chartex" xmlns:cx7="http://schemas.microsoft.com/office/drawing/2016/5/13/chartex" xmlns:cx8="http://schemas.microsoft.com/office/drawing/2016/5/14/chartex" xmlns:mc="http://schemas.openxmlformats.org/markup-compatibility/2006" xmlns:aink="http://schemas.microsoft.com/office/drawing/2016/ink" xmlns:am3d="http://schemas.microsoft.com/office/drawing/2017/model3d" xmlns:o="urn:schemas-microsoft-com:office:office" xmlns:r="http://schemas.openxmlformats.org/officeDocument/2006/relationships" xmlns:m="http://schemas.openxmlformats.org/officeDocument/2006/math" xmlns:v="urn:schemas-microsoft-com:vml" xmlns:wp14="http://schemas.microsoft.com/office/word/2010/wordprocessingDrawing" xmlns:wp="http://schemas.openxmlformats.org/drawingml/2006/wordprocessingDrawing" xmlns:w10="urn:schemas-microsoft-com:office:word" xmlns:w="http://schemas.openxmlformats.org/wordprocessingml/2006/main" xmlns:w14="http://schemas.microsoft.com/office/word/2010/wordml" xmlns:w15="http://schemas.microsoft.com/office/word/2012/wordml" xmlns:w16cex="http://schemas.microsoft.com/office/word/2018/wordml/cex" xmlns:w16cid="http://schemas.microsoft.com/office/word/2016/wordml/cid" xmlns:w16="http://schemas.microsoft.com/office/word/2018/wordml" xmlns:w16se="http://schemas.microsoft.com/office/word/2015/wordml/symex" xmlns:wpg="http://schemas.microsoft.com/office/word/2010/wordprocessingGroup" xmlns:wpi="http://schemas.microsoft.com/office/word/2010/wordprocessingInk" xmlns:wne="http://schemas.microsoft.com/office/word/2006/wordml" xmlns:wps="http://schemas.microsoft.com/office/word/2010/wordprocessingShape" mc:Ignorable="w14 w15 w16se w16cid w16 w16cex wp14">
   <w:endnote w:type="separator" w:id="-1">
     <w:p>
       <w:pPr>
@@ -2527,7 +2303,7 @@
 </file>
 
 <file path=word/footnotes.xml><?xml version="1.0" encoding="utf-8"?>
-<w:footnotes xmlns:wpc="http://schemas.microsoft.com/office/word/2010/wordprocessingCanvas" xmlns:cx="http://schemas.microsoft.com/office/drawing/2014/chartex" xmlns:cx1="http://schemas.microsoft.com/office/drawing/2015/9/8/chartex" xmlns:cx2="http://schemas.microsoft.com/office/drawing/2015/10/21/chartex" xmlns:cx3="http://schemas.microsoft.com/office/drawing/2016/5/9/chartex" xmlns:cx4="http://schemas.microsoft.com/office/drawing/2016/5/10/chartex" xmlns:cx5="http://schemas.microsoft.com/office/drawing/2016/5/11/chartex" xmlns:cx6="http://schemas.microsoft.com/office/drawing/2016/5/12/chartex" xmlns:cx7="http://schemas.microsoft.com/office/drawing/2016/5/13/chartex" xmlns:cx8="http://schemas.microsoft.com/office/drawing/2016/5/14/chartex" xmlns:mc="http://schemas.openxmlformats.org/markup-compatibility/2006" xmlns:aink="http://schemas.microsoft.com/office/drawing/2016/ink" xmlns:am3d="http://schemas.microsoft.com/office/drawing/2017/model3d" xmlns:o="urn:schemas-microsoft-com:office:office" xmlns:r="http://schemas.openxmlformats.org/officeDocument/2006/relationships" xmlns:m="http://schemas.openxmlformats.org/officeDocument/2006/math" xmlns:v="urn:schemas-microsoft-com:vml" xmlns:wp14="http://schemas.microsoft.com/office/word/2010/wordprocessingDrawing" xmlns:wp="http://schemas.openxmlformats.org/drawingml/2006/wordprocessingDrawing" xmlns:w10="urn:schemas-microsoft-com:office:word" xmlns:w="http://schemas.openxmlformats.org/wordprocessingml/2006/main" xmlns:w14="http://schemas.microsoft.com/office/word/2010/wordml" xmlns:w15="http://schemas.microsoft.com/office/word/2012/wordml" xmlns:w16cid="http://schemas.microsoft.com/office/word/2016/wordml/cid" xmlns:w16se="http://schemas.microsoft.com/office/word/2015/wordml/symex" xmlns:wpg="http://schemas.microsoft.com/office/word/2010/wordprocessingGroup" xmlns:wpi="http://schemas.microsoft.com/office/word/2010/wordprocessingInk" xmlns:wne="http://schemas.microsoft.com/office/word/2006/wordml" xmlns:wps="http://schemas.microsoft.com/office/word/2010/wordprocessingShape" mc:Ignorable="w14 w15 w16se w16cid wp14">
+<w:footnotes xmlns:wpc="http://schemas.microsoft.com/office/word/2010/wordprocessingCanvas" xmlns:cx="http://schemas.microsoft.com/office/drawing/2014/chartex" xmlns:cx1="http://schemas.microsoft.com/office/drawing/2015/9/8/chartex" xmlns:cx2="http://schemas.microsoft.com/office/drawing/2015/10/21/chartex" xmlns:cx3="http://schemas.microsoft.com/office/drawing/2016/5/9/chartex" xmlns:cx4="http://schemas.microsoft.com/office/drawing/2016/5/10/chartex" xmlns:cx5="http://schemas.microsoft.com/office/drawing/2016/5/11/chartex" xmlns:cx6="http://schemas.microsoft.com/office/drawing/2016/5/12/chartex" xmlns:cx7="http://schemas.microsoft.com/office/drawing/2016/5/13/chartex" xmlns:cx8="http://schemas.microsoft.com/office/drawing/2016/5/14/chartex" xmlns:mc="http://schemas.openxmlformats.org/markup-compatibility/2006" xmlns:aink="http://schemas.microsoft.com/office/drawing/2016/ink" xmlns:am3d="http://schemas.microsoft.com/office/drawing/2017/model3d" xmlns:o="urn:schemas-microsoft-com:office:office" xmlns:r="http://schemas.openxmlformats.org/officeDocument/2006/relationships" xmlns:m="http://schemas.openxmlformats.org/officeDocument/2006/math" xmlns:v="urn:schemas-microsoft-com:vml" xmlns:wp14="http://schemas.microsoft.com/office/word/2010/wordprocessingDrawing" xmlns:wp="http://schemas.openxmlformats.org/drawingml/2006/wordprocessingDrawing" xmlns:w10="urn:schemas-microsoft-com:office:word" xmlns:w="http://schemas.openxmlformats.org/wordprocessingml/2006/main" xmlns:w14="http://schemas.microsoft.com/office/word/2010/wordml" xmlns:w15="http://schemas.microsoft.com/office/word/2012/wordml" xmlns:w16cex="http://schemas.microsoft.com/office/word/2018/wordml/cex" xmlns:w16cid="http://schemas.microsoft.com/office/word/2016/wordml/cid" xmlns:w16="http://schemas.microsoft.com/office/word/2018/wordml" xmlns:w16se="http://schemas.microsoft.com/office/word/2015/wordml/symex" xmlns:wpg="http://schemas.microsoft.com/office/word/2010/wordprocessingGroup" xmlns:wpi="http://schemas.microsoft.com/office/word/2010/wordprocessingInk" xmlns:wne="http://schemas.microsoft.com/office/word/2006/wordml" xmlns:wps="http://schemas.microsoft.com/office/word/2010/wordprocessingShape" mc:Ignorable="w14 w15 w16se w16cid w16 w16cex wp14">
   <w:footnote w:type="separator" w:id="-1">
     <w:p>
       <w:pPr>
@@ -2552,7 +2328,7 @@
 </file>
 
 <file path=word/numbering.xml><?xml version="1.0" encoding="utf-8"?>
-<w:numbering xmlns:wpc="http://schemas.microsoft.com/office/word/2010/wordprocessingCanvas" xmlns:cx="http://schemas.microsoft.com/office/drawing/2014/chartex" xmlns:cx1="http://schemas.microsoft.com/office/drawing/2015/9/8/chartex" xmlns:cx2="http://schemas.microsoft.com/office/drawing/2015/10/21/chartex" xmlns:cx3="http://schemas.microsoft.com/office/drawing/2016/5/9/chartex" xmlns:cx4="http://schemas.microsoft.com/office/drawing/2016/5/10/chartex" xmlns:cx5="http://schemas.microsoft.com/office/drawing/2016/5/11/chartex" xmlns:cx6="http://schemas.microsoft.com/office/drawing/2016/5/12/chartex" xmlns:cx7="http://schemas.microsoft.com/office/drawing/2016/5/13/chartex" xmlns:cx8="http://schemas.microsoft.com/office/drawing/2016/5/14/chartex" xmlns:mc="http://schemas.openxmlformats.org/markup-compatibility/2006" xmlns:aink="http://schemas.microsoft.com/office/drawing/2016/ink" xmlns:am3d="http://schemas.microsoft.com/office/drawing/2017/model3d" xmlns:o="urn:schemas-microsoft-com:office:office" xmlns:r="http://schemas.openxmlformats.org/officeDocument/2006/relationships" xmlns:m="http://schemas.openxmlformats.org/officeDocument/2006/math" xmlns:v="urn:schemas-microsoft-com:vml" xmlns:wp14="http://schemas.microsoft.com/office/word/2010/wordprocessingDrawing" xmlns:wp="http://schemas.openxmlformats.org/drawingml/2006/wordprocessingDrawing" xmlns:w10="urn:schemas-microsoft-com:office:word" xmlns:w="http://schemas.openxmlformats.org/wordprocessingml/2006/main" xmlns:w14="http://schemas.microsoft.com/office/word/2010/wordml" xmlns:w15="http://schemas.microsoft.com/office/word/2012/wordml" xmlns:w16cid="http://schemas.microsoft.com/office/word/2016/wordml/cid" xmlns:w16se="http://schemas.microsoft.com/office/word/2015/wordml/symex" xmlns:wpg="http://schemas.microsoft.com/office/word/2010/wordprocessingGroup" xmlns:wpi="http://schemas.microsoft.com/office/word/2010/wordprocessingInk" xmlns:wne="http://schemas.microsoft.com/office/word/2006/wordml" xmlns:wps="http://schemas.microsoft.com/office/word/2010/wordprocessingShape" mc:Ignorable="w14 w15 w16se w16cid wp14">
+<w:numbering xmlns:wpc="http://schemas.microsoft.com/office/word/2010/wordprocessingCanvas" xmlns:cx="http://schemas.microsoft.com/office/drawing/2014/chartex" xmlns:cx1="http://schemas.microsoft.com/office/drawing/2015/9/8/chartex" xmlns:cx2="http://schemas.microsoft.com/office/drawing/2015/10/21/chartex" xmlns:cx3="http://schemas.microsoft.com/office/drawing/2016/5/9/chartex" xmlns:cx4="http://schemas.microsoft.com/office/drawing/2016/5/10/chartex" xmlns:cx5="http://schemas.microsoft.com/office/drawing/2016/5/11/chartex" xmlns:cx6="http://schemas.microsoft.com/office/drawing/2016/5/12/chartex" xmlns:cx7="http://schemas.microsoft.com/office/drawing/2016/5/13/chartex" xmlns:cx8="http://schemas.microsoft.com/office/drawing/2016/5/14/chartex" xmlns:mc="http://schemas.openxmlformats.org/markup-compatibility/2006" xmlns:aink="http://schemas.microsoft.com/office/drawing/2016/ink" xmlns:am3d="http://schemas.microsoft.com/office/drawing/2017/model3d" xmlns:o="urn:schemas-microsoft-com:office:office" xmlns:r="http://schemas.openxmlformats.org/officeDocument/2006/relationships" xmlns:m="http://schemas.openxmlformats.org/officeDocument/2006/math" xmlns:v="urn:schemas-microsoft-com:vml" xmlns:wp14="http://schemas.microsoft.com/office/word/2010/wordprocessingDrawing" xmlns:wp="http://schemas.openxmlformats.org/drawingml/2006/wordprocessingDrawing" xmlns:w10="urn:schemas-microsoft-com:office:word" xmlns:w="http://schemas.openxmlformats.org/wordprocessingml/2006/main" xmlns:w14="http://schemas.microsoft.com/office/word/2010/wordml" xmlns:w15="http://schemas.microsoft.com/office/word/2012/wordml" xmlns:w16cex="http://schemas.microsoft.com/office/word/2018/wordml/cex" xmlns:w16cid="http://schemas.microsoft.com/office/word/2016/wordml/cid" xmlns:w16="http://schemas.microsoft.com/office/word/2018/wordml" xmlns:w16se="http://schemas.microsoft.com/office/word/2015/wordml/symex" xmlns:wpg="http://schemas.microsoft.com/office/word/2010/wordprocessingGroup" xmlns:wpi="http://schemas.microsoft.com/office/word/2010/wordprocessingInk" xmlns:wne="http://schemas.microsoft.com/office/word/2006/wordml" xmlns:wps="http://schemas.microsoft.com/office/word/2010/wordprocessingShape" mc:Ignorable="w14 w15 w16se w16cid w16 w16cex wp14">
   <w:abstractNum w:abstractNumId="0" w15:restartNumberingAfterBreak="0">
     <w:nsid w:val="3FC119F6"/>
     <w:multiLevelType w:val="hybridMultilevel"/>
@@ -3021,7 +2797,7 @@
 </file>
 
 <file path=word/styles.xml><?xml version="1.0" encoding="utf-8"?>
-<w:styles xmlns:mc="http://schemas.openxmlformats.org/markup-compatibility/2006" xmlns:r="http://schemas.openxmlformats.org/officeDocument/2006/relationships" xmlns:w="http://schemas.openxmlformats.org/wordprocessingml/2006/main" xmlns:w14="http://schemas.microsoft.com/office/word/2010/wordml" xmlns:w15="http://schemas.microsoft.com/office/word/2012/wordml" xmlns:w16cid="http://schemas.microsoft.com/office/word/2016/wordml/cid" xmlns:w16se="http://schemas.microsoft.com/office/word/2015/wordml/symex" mc:Ignorable="w14 w15 w16se w16cid">
+<w:styles xmlns:mc="http://schemas.openxmlformats.org/markup-compatibility/2006" xmlns:r="http://schemas.openxmlformats.org/officeDocument/2006/relationships" xmlns:w="http://schemas.openxmlformats.org/wordprocessingml/2006/main" xmlns:w14="http://schemas.microsoft.com/office/word/2010/wordml" xmlns:w15="http://schemas.microsoft.com/office/word/2012/wordml" xmlns:w16cex="http://schemas.microsoft.com/office/word/2018/wordml/cex" xmlns:w16cid="http://schemas.microsoft.com/office/word/2016/wordml/cid" xmlns:w16="http://schemas.microsoft.com/office/word/2018/wordml" xmlns:w16se="http://schemas.microsoft.com/office/word/2015/wordml/symex" mc:Ignorable="w14 w15 w16se w16cid w16 w16cex">
   <w:docDefaults>
     <w:rPrDefault>
       <w:rPr>
@@ -3037,7 +2813,7 @@
       </w:pPr>
     </w:pPrDefault>
   </w:docDefaults>
-  <w:latentStyles w:defLockedState="0" w:defUIPriority="99" w:defSemiHidden="0" w:defUnhideWhenUsed="0" w:defQFormat="0" w:count="375">
+  <w:latentStyles w:defLockedState="0" w:defUIPriority="99" w:defSemiHidden="0" w:defUnhideWhenUsed="0" w:defQFormat="0" w:count="376">
     <w:lsdException w:name="Normal" w:uiPriority="0" w:qFormat="1"/>
     <w:lsdException w:name="heading 1" w:uiPriority="9" w:qFormat="1"/>
     <w:lsdException w:name="heading 2" w:semiHidden="1" w:uiPriority="9" w:unhideWhenUsed="1" w:qFormat="1"/>
@@ -3143,7 +2919,6 @@
     <w:lsdException w:name="HTML Sample" w:semiHidden="1" w:unhideWhenUsed="1"/>
     <w:lsdException w:name="HTML Typewriter" w:semiHidden="1" w:unhideWhenUsed="1"/>
     <w:lsdException w:name="HTML Variable" w:semiHidden="1" w:unhideWhenUsed="1"/>
-    <w:lsdException w:name="Normal Table" w:semiHidden="1" w:unhideWhenUsed="1"/>
     <w:lsdException w:name="annotation subject" w:semiHidden="1" w:unhideWhenUsed="1"/>
     <w:lsdException w:name="No List" w:semiHidden="1" w:unhideWhenUsed="1"/>
     <w:lsdException w:name="Outline List 1" w:semiHidden="1" w:unhideWhenUsed="1"/>
@@ -3190,10 +2965,8 @@
     <w:lsdException w:name="Table Subtle 2" w:semiHidden="1" w:unhideWhenUsed="1"/>
     <w:lsdException w:name="Table Web 1" w:semiHidden="1" w:unhideWhenUsed="1"/>
     <w:lsdException w:name="Table Web 2" w:semiHidden="1" w:unhideWhenUsed="1"/>
-    <w:lsdException w:name="Table Web 3" w:semiHidden="1" w:unhideWhenUsed="1"/>
     <w:lsdException w:name="Balloon Text" w:semiHidden="1" w:unhideWhenUsed="1"/>
     <w:lsdException w:name="Table Grid" w:uiPriority="39"/>
-    <w:lsdException w:name="Table Theme" w:semiHidden="1" w:unhideWhenUsed="1"/>
     <w:lsdException w:name="Placeholder Text" w:semiHidden="1"/>
     <w:lsdException w:name="No Spacing" w:uiPriority="1" w:qFormat="1"/>
     <w:lsdException w:name="Light Shading" w:uiPriority="60"/>
@@ -3413,6 +3186,7 @@
     <w:lsdException w:name="Smart Hyperlink" w:semiHidden="1" w:unhideWhenUsed="1"/>
     <w:lsdException w:name="Hashtag" w:semiHidden="1" w:unhideWhenUsed="1"/>
     <w:lsdException w:name="Unresolved Mention" w:semiHidden="1" w:unhideWhenUsed="1"/>
+    <w:lsdException w:name="Smart Link" w:semiHidden="1" w:unhideWhenUsed="1"/>
   </w:latentStyles>
   <w:style w:type="paragraph" w:default="1" w:styleId="Normal">
     <w:name w:val="Normal"/>

</xml_diff>